<commit_message>
Adding notes for GIT
</commit_message>
<xml_diff>
--- a/JanBask/Class17- GIT Core Concepts.docx
+++ b/JanBask/Class17- GIT Core Concepts.docx
@@ -48,7 +48,47 @@
       <w:pPr>
         <w:rPr>
           <w:rFonts w:cstheme="minorHAnsi"/>
+        </w:rPr>
+      </w:pPr>
+      <w:r>
+        <w:rPr>
+          <w:rFonts w:cstheme="minorHAnsi"/>
           <w:highlight w:val="yellow"/>
+        </w:rPr>
+        <w:t>Why we need to create branch?</w:t>
+      </w:r>
+      <w:r>
+        <w:rPr>
+          <w:rFonts w:cstheme="minorHAnsi"/>
+        </w:rPr>
+        <w:t xml:space="preserve"> </w:t>
+      </w:r>
+      <w:r>
+        <w:rPr>
+          <w:rStyle w:val="hgkelc"/>
+          <w:lang w:val="en"/>
+        </w:rPr>
+        <w:t xml:space="preserve">A branch represents an independent line of development. Branches serve as an abstraction for the edit/stage/commit process. You can think of them as a way to request a </w:t>
+      </w:r>
+      <w:r>
+        <w:rPr>
+          <w:rStyle w:val="hgkelc"/>
+          <w:lang w:val="en"/>
+        </w:rPr>
+        <w:t>brand-new</w:t>
+      </w:r>
+      <w:r>
+        <w:rPr>
+          <w:rStyle w:val="hgkelc"/>
+          <w:lang w:val="en"/>
+        </w:rPr>
+        <w:t xml:space="preserve"> working directory, staging area, and project history.</w:t>
+      </w:r>
+    </w:p>
+    <w:p>
+      <w:pPr>
+        <w:rPr>
+          <w:rFonts w:cstheme="minorHAnsi"/>
         </w:rPr>
       </w:pPr>
       <w:r>
@@ -75,15 +115,307 @@
     </w:p>
     <w:p>
       <w:pPr>
-        <w:rPr>
-          <w:rFonts w:cstheme="minorHAnsi"/>
-        </w:rPr>
-      </w:pPr>
-      <w:r>
+        <w:pStyle w:val="ListParagraph"/>
+        <w:numPr>
+          <w:ilvl w:val="0"/>
+          <w:numId w:val="2"/>
+        </w:numPr>
+        <w:rPr>
+          <w:rFonts w:cstheme="minorHAnsi"/>
+        </w:rPr>
+      </w:pPr>
+      <w:r>
+        <w:rPr>
+          <w:rFonts w:cstheme="minorHAnsi"/>
+        </w:rPr>
+        <w:t>git branch or git branch --list</w:t>
+      </w:r>
+    </w:p>
+    <w:p>
+      <w:pPr>
+        <w:pStyle w:val="ListParagraph"/>
+        <w:numPr>
+          <w:ilvl w:val="0"/>
+          <w:numId w:val="2"/>
+        </w:numPr>
+        <w:rPr>
+          <w:rFonts w:cstheme="minorHAnsi"/>
+        </w:rPr>
+      </w:pPr>
+      <w:r>
+        <w:rPr>
+          <w:rFonts w:cstheme="minorHAnsi"/>
+        </w:rPr>
+        <w:t>git branch &lt;branch&gt;</w:t>
+      </w:r>
+    </w:p>
+    <w:p>
+      <w:pPr>
+        <w:pStyle w:val="ListParagraph"/>
+        <w:numPr>
+          <w:ilvl w:val="0"/>
+          <w:numId w:val="2"/>
+        </w:numPr>
+        <w:rPr>
+          <w:rFonts w:cstheme="minorHAnsi"/>
+        </w:rPr>
+      </w:pPr>
+      <w:r>
+        <w:rPr>
+          <w:rFonts w:cstheme="minorHAnsi"/>
+        </w:rPr>
+        <w:t>git branch -d &lt;branch&gt;</w:t>
+      </w:r>
+    </w:p>
+    <w:p>
+      <w:pPr>
+        <w:pStyle w:val="ListParagraph"/>
+        <w:numPr>
+          <w:ilvl w:val="0"/>
+          <w:numId w:val="2"/>
+        </w:numPr>
+        <w:rPr>
+          <w:rFonts w:cstheme="minorHAnsi"/>
+        </w:rPr>
+      </w:pPr>
+      <w:r>
+        <w:rPr>
+          <w:rFonts w:cstheme="minorHAnsi"/>
+        </w:rPr>
+        <w:t>git branch -D &lt;branch&gt;</w:t>
+      </w:r>
+    </w:p>
+    <w:p>
+      <w:pPr>
+        <w:pStyle w:val="ListParagraph"/>
+        <w:numPr>
+          <w:ilvl w:val="0"/>
+          <w:numId w:val="2"/>
+        </w:numPr>
+        <w:rPr>
+          <w:rFonts w:cstheme="minorHAnsi"/>
+        </w:rPr>
+      </w:pPr>
+      <w:r>
+        <w:rPr>
+          <w:rFonts w:cstheme="minorHAnsi"/>
+        </w:rPr>
+        <w:t>git branch -m &lt;branch&gt;</w:t>
+      </w:r>
+    </w:p>
+    <w:p>
+      <w:pPr>
+        <w:pStyle w:val="ListParagraph"/>
+        <w:numPr>
+          <w:ilvl w:val="0"/>
+          <w:numId w:val="2"/>
+        </w:numPr>
+        <w:rPr>
+          <w:rFonts w:cstheme="minorHAnsi"/>
+        </w:rPr>
+      </w:pPr>
+      <w:r>
+        <w:rPr>
+          <w:rFonts w:cstheme="minorHAnsi"/>
+        </w:rPr>
+        <w:t>git branch -a</w:t>
+      </w:r>
+    </w:p>
+    <w:p>
+      <w:pPr>
+        <w:pStyle w:val="ListParagraph"/>
+        <w:numPr>
+          <w:ilvl w:val="0"/>
+          <w:numId w:val="2"/>
+        </w:numPr>
+        <w:rPr>
+          <w:rFonts w:cstheme="minorHAnsi"/>
+        </w:rPr>
+      </w:pPr>
+      <w:r>
+        <w:rPr>
+          <w:rFonts w:cstheme="minorHAnsi"/>
+        </w:rPr>
+        <w:t>git branch crazy-experiment</w:t>
+      </w:r>
+    </w:p>
+    <w:p>
+      <w:pPr>
+        <w:pStyle w:val="ListParagraph"/>
+        <w:numPr>
+          <w:ilvl w:val="0"/>
+          <w:numId w:val="2"/>
+        </w:numPr>
+        <w:rPr>
+          <w:rFonts w:cstheme="minorHAnsi"/>
+        </w:rPr>
+      </w:pPr>
+      <w:r>
+        <w:rPr>
+          <w:rFonts w:cstheme="minorHAnsi"/>
+        </w:rPr>
+        <w:t>git remote add new-remote-repo https://bitbucket.com/user/repo.git</w:t>
+      </w:r>
+    </w:p>
+    <w:p>
+      <w:pPr>
+        <w:pStyle w:val="ListParagraph"/>
+        <w:numPr>
+          <w:ilvl w:val="0"/>
+          <w:numId w:val="2"/>
+        </w:numPr>
+        <w:rPr>
+          <w:rFonts w:cstheme="minorHAnsi"/>
+        </w:rPr>
+      </w:pPr>
+      <w:r>
+        <w:rPr>
+          <w:rFonts w:cstheme="minorHAnsi"/>
+        </w:rPr>
+        <w:t>git push &lt;new-remote-repo&gt; crazy-experiment</w:t>
+      </w:r>
+    </w:p>
+    <w:p>
+      <w:pPr>
+        <w:pStyle w:val="ListParagraph"/>
+        <w:numPr>
+          <w:ilvl w:val="0"/>
+          <w:numId w:val="2"/>
+        </w:numPr>
+        <w:rPr>
+          <w:rFonts w:cstheme="minorHAnsi"/>
+        </w:rPr>
+      </w:pPr>
+      <w:r>
+        <w:rPr>
+          <w:rFonts w:cstheme="minorHAnsi"/>
+        </w:rPr>
+        <w:t>git push origin --delete crazy-experiment</w:t>
+      </w:r>
+    </w:p>
+    <w:p>
+      <w:pPr>
+        <w:rPr>
+          <w:rFonts w:cstheme="minorHAnsi"/>
+        </w:rPr>
+      </w:pPr>
+      <w:r>
+        <w:rPr>
+          <w:rFonts w:cstheme="minorHAnsi"/>
+        </w:rPr>
+        <w:drawing>
+          <wp:inline distT="0" distB="0" distL="0" distR="0" wp14:anchorId="57443F70" wp14:editId="402163D8">
+            <wp:extent cx="5731510" cy="1710690"/>
+            <wp:effectExtent l="0" t="0" r="2540" b="3810"/>
+            <wp:docPr id="1832962168" name="Picture 1"/>
+            <wp:cNvGraphicFramePr>
+              <a:graphicFrameLocks xmlns:a="http://schemas.openxmlformats.org/drawingml/2006/main" noChangeAspect="1"/>
+            </wp:cNvGraphicFramePr>
+            <a:graphic xmlns:a="http://schemas.openxmlformats.org/drawingml/2006/main">
+              <a:graphicData uri="http://schemas.openxmlformats.org/drawingml/2006/picture">
+                <pic:pic xmlns:pic="http://schemas.openxmlformats.org/drawingml/2006/picture">
+                  <pic:nvPicPr>
+                    <pic:cNvPr id="1832962168" name=""/>
+                    <pic:cNvPicPr/>
+                  </pic:nvPicPr>
+                  <pic:blipFill>
+                    <a:blip r:embed="rId6"/>
+                    <a:stretch>
+                      <a:fillRect/>
+                    </a:stretch>
+                  </pic:blipFill>
+                  <pic:spPr>
+                    <a:xfrm>
+                      <a:off x="0" y="0"/>
+                      <a:ext cx="5731510" cy="1710690"/>
+                    </a:xfrm>
+                    <a:prstGeom prst="rect">
+                      <a:avLst/>
+                    </a:prstGeom>
+                  </pic:spPr>
+                </pic:pic>
+              </a:graphicData>
+            </a:graphic>
+          </wp:inline>
+        </w:drawing>
+      </w:r>
+    </w:p>
+    <w:p>
+      <w:pPr>
         <w:rPr>
           <w:rFonts w:cstheme="minorHAnsi"/>
           <w:highlight w:val="yellow"/>
         </w:rPr>
+      </w:pPr>
+      <w:r>
+        <w:rPr>
+          <w:rFonts w:cstheme="minorHAnsi"/>
+        </w:rPr>
+        <w:drawing>
+          <wp:inline distT="0" distB="0" distL="0" distR="0" wp14:anchorId="76E5A0AE" wp14:editId="3B6A7EA3">
+            <wp:extent cx="5731510" cy="3098800"/>
+            <wp:effectExtent l="0" t="0" r="2540" b="6350"/>
+            <wp:docPr id="809598451" name="Picture 1"/>
+            <wp:cNvGraphicFramePr>
+              <a:graphicFrameLocks xmlns:a="http://schemas.openxmlformats.org/drawingml/2006/main" noChangeAspect="1"/>
+            </wp:cNvGraphicFramePr>
+            <a:graphic xmlns:a="http://schemas.openxmlformats.org/drawingml/2006/main">
+              <a:graphicData uri="http://schemas.openxmlformats.org/drawingml/2006/picture">
+                <pic:pic xmlns:pic="http://schemas.openxmlformats.org/drawingml/2006/picture">
+                  <pic:nvPicPr>
+                    <pic:cNvPr id="809598451" name=""/>
+                    <pic:cNvPicPr/>
+                  </pic:nvPicPr>
+                  <pic:blipFill>
+                    <a:blip r:embed="rId7"/>
+                    <a:stretch>
+                      <a:fillRect/>
+                    </a:stretch>
+                  </pic:blipFill>
+                  <pic:spPr>
+                    <a:xfrm>
+                      <a:off x="0" y="0"/>
+                      <a:ext cx="5731510" cy="3098800"/>
+                    </a:xfrm>
+                    <a:prstGeom prst="rect">
+                      <a:avLst/>
+                    </a:prstGeom>
+                  </pic:spPr>
+                </pic:pic>
+              </a:graphicData>
+            </a:graphic>
+          </wp:inline>
+        </w:drawing>
+      </w:r>
+    </w:p>
+    <w:p>
+      <w:pPr>
+        <w:rPr>
+          <w:rFonts w:cstheme="minorHAnsi"/>
+          <w:highlight w:val="yellow"/>
+        </w:rPr>
+      </w:pPr>
+    </w:p>
+    <w:p>
+      <w:pPr>
+        <w:rPr>
+          <w:rFonts w:cstheme="minorHAnsi"/>
+          <w:highlight w:val="yellow"/>
+        </w:rPr>
+      </w:pPr>
+    </w:p>
+    <w:p>
+      <w:pPr>
+        <w:rPr>
+          <w:rFonts w:cstheme="minorHAnsi"/>
+        </w:rPr>
+      </w:pPr>
+      <w:r>
+        <w:rPr>
+          <w:rFonts w:cstheme="minorHAnsi"/>
+          <w:highlight w:val="yellow"/>
+        </w:rPr>
+        <w:lastRenderedPageBreak/>
         <w:t>Merging</w:t>
       </w:r>
       <w:r>
@@ -99,7 +431,7 @@
         </w:rPr>
         <w:t xml:space="preserve"> </w:t>
       </w:r>
-      <w:hyperlink r:id="rId6" w:history="1">
+      <w:hyperlink r:id="rId8" w:history="1">
         <w:r>
           <w:rPr>
             <w:rStyle w:val="Hyperlink"/>
@@ -119,7 +451,59 @@
       <w:pPr>
         <w:rPr>
           <w:rFonts w:cstheme="minorHAnsi"/>
+        </w:rPr>
+      </w:pPr>
+      <w:r>
+        <w:rPr>
+          <w:rFonts w:cstheme="minorHAnsi"/>
           <w:highlight w:val="yellow"/>
+        </w:rPr>
+        <w:t>Why we need merging?</w:t>
+      </w:r>
+      <w:r>
+        <w:rPr>
+          <w:rFonts w:cstheme="minorHAnsi"/>
+        </w:rPr>
+        <w:t xml:space="preserve"> To combine changes in master and child branch</w:t>
+      </w:r>
+    </w:p>
+    <w:p>
+      <w:pPr>
+        <w:rPr>
+          <w:rFonts w:cstheme="minorHAnsi"/>
+          <w:b/>
+          <w:bCs/>
+        </w:rPr>
+      </w:pPr>
+      <w:r>
+        <w:rPr>
+          <w:rFonts w:cstheme="minorHAnsi"/>
+          <w:b/>
+          <w:bCs/>
+        </w:rPr>
+        <w:t>--skip --</w:t>
+      </w:r>
+      <w:r>
+        <w:rPr>
+          <w:rFonts w:cstheme="minorHAnsi"/>
+          <w:b/>
+          <w:bCs/>
+        </w:rPr>
+        <w:t>continue</w:t>
+      </w:r>
+      <w:r>
+        <w:rPr>
+          <w:rFonts w:cstheme="minorHAnsi"/>
+          <w:b/>
+          <w:bCs/>
+        </w:rPr>
+        <w:t xml:space="preserve"> --abort</w:t>
+      </w:r>
+    </w:p>
+    <w:p>
+      <w:pPr>
+        <w:rPr>
+          <w:rFonts w:cstheme="minorHAnsi"/>
         </w:rPr>
       </w:pPr>
       <w:r>
@@ -182,6 +566,1174 @@
           <w:rFonts w:cstheme="minorHAnsi"/>
           <w:highlight w:val="yellow"/>
         </w:rPr>
+        <w:t>2-way merge</w:t>
+      </w:r>
+    </w:p>
+    <w:p>
+      <w:pPr>
+        <w:tabs>
+          <w:tab w:val="left" w:pos="916"/>
+          <w:tab w:val="left" w:pos="1832"/>
+          <w:tab w:val="left" w:pos="2748"/>
+          <w:tab w:val="left" w:pos="3664"/>
+          <w:tab w:val="left" w:pos="4580"/>
+          <w:tab w:val="left" w:pos="5496"/>
+          <w:tab w:val="left" w:pos="6412"/>
+          <w:tab w:val="left" w:pos="7328"/>
+          <w:tab w:val="left" w:pos="8244"/>
+          <w:tab w:val="left" w:pos="9160"/>
+          <w:tab w:val="left" w:pos="10076"/>
+          <w:tab w:val="left" w:pos="10992"/>
+          <w:tab w:val="left" w:pos="11908"/>
+          <w:tab w:val="left" w:pos="12824"/>
+          <w:tab w:val="left" w:pos="13740"/>
+          <w:tab w:val="left" w:pos="14656"/>
+        </w:tabs>
+        <w:spacing w:after="0" w:line="240" w:lineRule="auto"/>
+        <w:rPr>
+          <w:rFonts w:ascii="Courier New" w:eastAsia="Times New Roman" w:hAnsi="Courier New" w:cs="Courier New"/>
+          <w:kern w:val="0"/>
+          <w:sz w:val="20"/>
+          <w:szCs w:val="20"/>
+          <w:lang w:eastAsia="en-IN"/>
+          <w14:ligatures w14:val="none"/>
+        </w:rPr>
+      </w:pPr>
+      <w:r>
+        <w:rPr>
+          <w:rFonts w:ascii="Courier New" w:eastAsia="Times New Roman" w:hAnsi="Courier New" w:cs="Courier New"/>
+          <w:kern w:val="0"/>
+          <w:sz w:val="20"/>
+          <w:szCs w:val="20"/>
+          <w:lang w:eastAsia="en-IN"/>
+          <w14:ligatures w14:val="none"/>
+        </w:rPr>
+        <w:t># Start a new feature</w:t>
+      </w:r>
+    </w:p>
+    <w:p>
+      <w:pPr>
+        <w:tabs>
+          <w:tab w:val="left" w:pos="916"/>
+          <w:tab w:val="left" w:pos="1832"/>
+          <w:tab w:val="left" w:pos="2748"/>
+          <w:tab w:val="left" w:pos="3664"/>
+          <w:tab w:val="left" w:pos="4580"/>
+          <w:tab w:val="left" w:pos="5496"/>
+          <w:tab w:val="left" w:pos="6412"/>
+          <w:tab w:val="left" w:pos="7328"/>
+          <w:tab w:val="left" w:pos="8244"/>
+          <w:tab w:val="left" w:pos="9160"/>
+          <w:tab w:val="left" w:pos="10076"/>
+          <w:tab w:val="left" w:pos="10992"/>
+          <w:tab w:val="left" w:pos="11908"/>
+          <w:tab w:val="left" w:pos="12824"/>
+          <w:tab w:val="left" w:pos="13740"/>
+          <w:tab w:val="left" w:pos="14656"/>
+        </w:tabs>
+        <w:spacing w:after="0" w:line="240" w:lineRule="auto"/>
+        <w:rPr>
+          <w:rFonts w:ascii="Courier New" w:eastAsia="Times New Roman" w:hAnsi="Courier New" w:cs="Courier New"/>
+          <w:kern w:val="0"/>
+          <w:sz w:val="20"/>
+          <w:szCs w:val="20"/>
+          <w:lang w:eastAsia="en-IN"/>
+          <w14:ligatures w14:val="none"/>
+        </w:rPr>
+      </w:pPr>
+      <w:r>
+        <w:rPr>
+          <w:rFonts w:ascii="Courier New" w:eastAsia="Times New Roman" w:hAnsi="Courier New" w:cs="Courier New"/>
+          <w:kern w:val="0"/>
+          <w:sz w:val="20"/>
+          <w:szCs w:val="20"/>
+          <w:lang w:eastAsia="en-IN"/>
+          <w14:ligatures w14:val="none"/>
+        </w:rPr>
+        <w:t>git checkout -b new-feature main</w:t>
+      </w:r>
+    </w:p>
+    <w:p>
+      <w:pPr>
+        <w:tabs>
+          <w:tab w:val="left" w:pos="916"/>
+          <w:tab w:val="left" w:pos="1832"/>
+          <w:tab w:val="left" w:pos="2748"/>
+          <w:tab w:val="left" w:pos="3664"/>
+          <w:tab w:val="left" w:pos="4580"/>
+          <w:tab w:val="left" w:pos="5496"/>
+          <w:tab w:val="left" w:pos="6412"/>
+          <w:tab w:val="left" w:pos="7328"/>
+          <w:tab w:val="left" w:pos="8244"/>
+          <w:tab w:val="left" w:pos="9160"/>
+          <w:tab w:val="left" w:pos="10076"/>
+          <w:tab w:val="left" w:pos="10992"/>
+          <w:tab w:val="left" w:pos="11908"/>
+          <w:tab w:val="left" w:pos="12824"/>
+          <w:tab w:val="left" w:pos="13740"/>
+          <w:tab w:val="left" w:pos="14656"/>
+        </w:tabs>
+        <w:spacing w:after="0" w:line="240" w:lineRule="auto"/>
+        <w:rPr>
+          <w:rFonts w:ascii="Courier New" w:eastAsia="Times New Roman" w:hAnsi="Courier New" w:cs="Courier New"/>
+          <w:kern w:val="0"/>
+          <w:sz w:val="20"/>
+          <w:szCs w:val="20"/>
+          <w:lang w:eastAsia="en-IN"/>
+          <w14:ligatures w14:val="none"/>
+        </w:rPr>
+      </w:pPr>
+      <w:r>
+        <w:rPr>
+          <w:rFonts w:ascii="Courier New" w:eastAsia="Times New Roman" w:hAnsi="Courier New" w:cs="Courier New"/>
+          <w:kern w:val="0"/>
+          <w:sz w:val="20"/>
+          <w:szCs w:val="20"/>
+          <w:lang w:eastAsia="en-IN"/>
+          <w14:ligatures w14:val="none"/>
+        </w:rPr>
+        <w:t># Edit some files</w:t>
+      </w:r>
+    </w:p>
+    <w:p>
+      <w:pPr>
+        <w:tabs>
+          <w:tab w:val="left" w:pos="916"/>
+          <w:tab w:val="left" w:pos="1832"/>
+          <w:tab w:val="left" w:pos="2748"/>
+          <w:tab w:val="left" w:pos="3664"/>
+          <w:tab w:val="left" w:pos="4580"/>
+          <w:tab w:val="left" w:pos="5496"/>
+          <w:tab w:val="left" w:pos="6412"/>
+          <w:tab w:val="left" w:pos="7328"/>
+          <w:tab w:val="left" w:pos="8244"/>
+          <w:tab w:val="left" w:pos="9160"/>
+          <w:tab w:val="left" w:pos="10076"/>
+          <w:tab w:val="left" w:pos="10992"/>
+          <w:tab w:val="left" w:pos="11908"/>
+          <w:tab w:val="left" w:pos="12824"/>
+          <w:tab w:val="left" w:pos="13740"/>
+          <w:tab w:val="left" w:pos="14656"/>
+        </w:tabs>
+        <w:spacing w:after="0" w:line="240" w:lineRule="auto"/>
+        <w:rPr>
+          <w:rFonts w:ascii="Courier New" w:eastAsia="Times New Roman" w:hAnsi="Courier New" w:cs="Courier New"/>
+          <w:kern w:val="0"/>
+          <w:sz w:val="20"/>
+          <w:szCs w:val="20"/>
+          <w:lang w:eastAsia="en-IN"/>
+          <w14:ligatures w14:val="none"/>
+        </w:rPr>
+      </w:pPr>
+      <w:r>
+        <w:rPr>
+          <w:rFonts w:ascii="Courier New" w:eastAsia="Times New Roman" w:hAnsi="Courier New" w:cs="Courier New"/>
+          <w:kern w:val="0"/>
+          <w:sz w:val="20"/>
+          <w:szCs w:val="20"/>
+          <w:lang w:eastAsia="en-IN"/>
+          <w14:ligatures w14:val="none"/>
+        </w:rPr>
+        <w:t>git add &lt;file&gt;</w:t>
+      </w:r>
+    </w:p>
+    <w:p>
+      <w:pPr>
+        <w:tabs>
+          <w:tab w:val="left" w:pos="916"/>
+          <w:tab w:val="left" w:pos="1832"/>
+          <w:tab w:val="left" w:pos="2748"/>
+          <w:tab w:val="left" w:pos="3664"/>
+          <w:tab w:val="left" w:pos="4580"/>
+          <w:tab w:val="left" w:pos="5496"/>
+          <w:tab w:val="left" w:pos="6412"/>
+          <w:tab w:val="left" w:pos="7328"/>
+          <w:tab w:val="left" w:pos="8244"/>
+          <w:tab w:val="left" w:pos="9160"/>
+          <w:tab w:val="left" w:pos="10076"/>
+          <w:tab w:val="left" w:pos="10992"/>
+          <w:tab w:val="left" w:pos="11908"/>
+          <w:tab w:val="left" w:pos="12824"/>
+          <w:tab w:val="left" w:pos="13740"/>
+          <w:tab w:val="left" w:pos="14656"/>
+        </w:tabs>
+        <w:spacing w:after="0" w:line="240" w:lineRule="auto"/>
+        <w:rPr>
+          <w:rFonts w:ascii="Courier New" w:eastAsia="Times New Roman" w:hAnsi="Courier New" w:cs="Courier New"/>
+          <w:kern w:val="0"/>
+          <w:sz w:val="20"/>
+          <w:szCs w:val="20"/>
+          <w:lang w:eastAsia="en-IN"/>
+          <w14:ligatures w14:val="none"/>
+        </w:rPr>
+      </w:pPr>
+      <w:r>
+        <w:rPr>
+          <w:rFonts w:ascii="Courier New" w:eastAsia="Times New Roman" w:hAnsi="Courier New" w:cs="Courier New"/>
+          <w:kern w:val="0"/>
+          <w:sz w:val="20"/>
+          <w:szCs w:val="20"/>
+          <w:lang w:eastAsia="en-IN"/>
+          <w14:ligatures w14:val="none"/>
+        </w:rPr>
+        <w:t>git commit -m "Start a feature"</w:t>
+      </w:r>
+    </w:p>
+    <w:p>
+      <w:pPr>
+        <w:tabs>
+          <w:tab w:val="left" w:pos="916"/>
+          <w:tab w:val="left" w:pos="1832"/>
+          <w:tab w:val="left" w:pos="2748"/>
+          <w:tab w:val="left" w:pos="3664"/>
+          <w:tab w:val="left" w:pos="4580"/>
+          <w:tab w:val="left" w:pos="5496"/>
+          <w:tab w:val="left" w:pos="6412"/>
+          <w:tab w:val="left" w:pos="7328"/>
+          <w:tab w:val="left" w:pos="8244"/>
+          <w:tab w:val="left" w:pos="9160"/>
+          <w:tab w:val="left" w:pos="10076"/>
+          <w:tab w:val="left" w:pos="10992"/>
+          <w:tab w:val="left" w:pos="11908"/>
+          <w:tab w:val="left" w:pos="12824"/>
+          <w:tab w:val="left" w:pos="13740"/>
+          <w:tab w:val="left" w:pos="14656"/>
+        </w:tabs>
+        <w:spacing w:after="0" w:line="240" w:lineRule="auto"/>
+        <w:rPr>
+          <w:rFonts w:ascii="Courier New" w:eastAsia="Times New Roman" w:hAnsi="Courier New" w:cs="Courier New"/>
+          <w:kern w:val="0"/>
+          <w:sz w:val="20"/>
+          <w:szCs w:val="20"/>
+          <w:lang w:eastAsia="en-IN"/>
+          <w14:ligatures w14:val="none"/>
+        </w:rPr>
+      </w:pPr>
+      <w:r>
+        <w:rPr>
+          <w:rFonts w:ascii="Courier New" w:eastAsia="Times New Roman" w:hAnsi="Courier New" w:cs="Courier New"/>
+          <w:kern w:val="0"/>
+          <w:sz w:val="20"/>
+          <w:szCs w:val="20"/>
+          <w:lang w:eastAsia="en-IN"/>
+          <w14:ligatures w14:val="none"/>
+        </w:rPr>
+        <w:t># Edit some files</w:t>
+      </w:r>
+    </w:p>
+    <w:p>
+      <w:pPr>
+        <w:tabs>
+          <w:tab w:val="left" w:pos="916"/>
+          <w:tab w:val="left" w:pos="1832"/>
+          <w:tab w:val="left" w:pos="2748"/>
+          <w:tab w:val="left" w:pos="3664"/>
+          <w:tab w:val="left" w:pos="4580"/>
+          <w:tab w:val="left" w:pos="5496"/>
+          <w:tab w:val="left" w:pos="6412"/>
+          <w:tab w:val="left" w:pos="7328"/>
+          <w:tab w:val="left" w:pos="8244"/>
+          <w:tab w:val="left" w:pos="9160"/>
+          <w:tab w:val="left" w:pos="10076"/>
+          <w:tab w:val="left" w:pos="10992"/>
+          <w:tab w:val="left" w:pos="11908"/>
+          <w:tab w:val="left" w:pos="12824"/>
+          <w:tab w:val="left" w:pos="13740"/>
+          <w:tab w:val="left" w:pos="14656"/>
+        </w:tabs>
+        <w:spacing w:after="0" w:line="240" w:lineRule="auto"/>
+        <w:rPr>
+          <w:rFonts w:ascii="Courier New" w:eastAsia="Times New Roman" w:hAnsi="Courier New" w:cs="Courier New"/>
+          <w:kern w:val="0"/>
+          <w:sz w:val="20"/>
+          <w:szCs w:val="20"/>
+          <w:lang w:eastAsia="en-IN"/>
+          <w14:ligatures w14:val="none"/>
+        </w:rPr>
+      </w:pPr>
+      <w:r>
+        <w:rPr>
+          <w:rFonts w:ascii="Courier New" w:eastAsia="Times New Roman" w:hAnsi="Courier New" w:cs="Courier New"/>
+          <w:kern w:val="0"/>
+          <w:sz w:val="20"/>
+          <w:szCs w:val="20"/>
+          <w:lang w:eastAsia="en-IN"/>
+          <w14:ligatures w14:val="none"/>
+        </w:rPr>
+        <w:t>git add &lt;file&gt;</w:t>
+      </w:r>
+    </w:p>
+    <w:p>
+      <w:pPr>
+        <w:tabs>
+          <w:tab w:val="left" w:pos="916"/>
+          <w:tab w:val="left" w:pos="1832"/>
+          <w:tab w:val="left" w:pos="2748"/>
+          <w:tab w:val="left" w:pos="3664"/>
+          <w:tab w:val="left" w:pos="4580"/>
+          <w:tab w:val="left" w:pos="5496"/>
+          <w:tab w:val="left" w:pos="6412"/>
+          <w:tab w:val="left" w:pos="7328"/>
+          <w:tab w:val="left" w:pos="8244"/>
+          <w:tab w:val="left" w:pos="9160"/>
+          <w:tab w:val="left" w:pos="10076"/>
+          <w:tab w:val="left" w:pos="10992"/>
+          <w:tab w:val="left" w:pos="11908"/>
+          <w:tab w:val="left" w:pos="12824"/>
+          <w:tab w:val="left" w:pos="13740"/>
+          <w:tab w:val="left" w:pos="14656"/>
+        </w:tabs>
+        <w:spacing w:after="0" w:line="240" w:lineRule="auto"/>
+        <w:rPr>
+          <w:rFonts w:ascii="Courier New" w:eastAsia="Times New Roman" w:hAnsi="Courier New" w:cs="Courier New"/>
+          <w:kern w:val="0"/>
+          <w:sz w:val="20"/>
+          <w:szCs w:val="20"/>
+          <w:lang w:eastAsia="en-IN"/>
+          <w14:ligatures w14:val="none"/>
+        </w:rPr>
+      </w:pPr>
+      <w:r>
+        <w:rPr>
+          <w:rFonts w:ascii="Courier New" w:eastAsia="Times New Roman" w:hAnsi="Courier New" w:cs="Courier New"/>
+          <w:kern w:val="0"/>
+          <w:sz w:val="20"/>
+          <w:szCs w:val="20"/>
+          <w:lang w:eastAsia="en-IN"/>
+          <w14:ligatures w14:val="none"/>
+        </w:rPr>
+        <w:t>git commit -m "Finish a feature"</w:t>
+      </w:r>
+    </w:p>
+    <w:p>
+      <w:pPr>
+        <w:tabs>
+          <w:tab w:val="left" w:pos="916"/>
+          <w:tab w:val="left" w:pos="1832"/>
+          <w:tab w:val="left" w:pos="2748"/>
+          <w:tab w:val="left" w:pos="3664"/>
+          <w:tab w:val="left" w:pos="4580"/>
+          <w:tab w:val="left" w:pos="5496"/>
+          <w:tab w:val="left" w:pos="6412"/>
+          <w:tab w:val="left" w:pos="7328"/>
+          <w:tab w:val="left" w:pos="8244"/>
+          <w:tab w:val="left" w:pos="9160"/>
+          <w:tab w:val="left" w:pos="10076"/>
+          <w:tab w:val="left" w:pos="10992"/>
+          <w:tab w:val="left" w:pos="11908"/>
+          <w:tab w:val="left" w:pos="12824"/>
+          <w:tab w:val="left" w:pos="13740"/>
+          <w:tab w:val="left" w:pos="14656"/>
+        </w:tabs>
+        <w:spacing w:after="0" w:line="240" w:lineRule="auto"/>
+        <w:rPr>
+          <w:rFonts w:ascii="Courier New" w:eastAsia="Times New Roman" w:hAnsi="Courier New" w:cs="Courier New"/>
+          <w:kern w:val="0"/>
+          <w:sz w:val="20"/>
+          <w:szCs w:val="20"/>
+          <w:lang w:eastAsia="en-IN"/>
+          <w14:ligatures w14:val="none"/>
+        </w:rPr>
+      </w:pPr>
+      <w:r>
+        <w:rPr>
+          <w:rFonts w:ascii="Courier New" w:eastAsia="Times New Roman" w:hAnsi="Courier New" w:cs="Courier New"/>
+          <w:kern w:val="0"/>
+          <w:sz w:val="20"/>
+          <w:szCs w:val="20"/>
+          <w:lang w:eastAsia="en-IN"/>
+          <w14:ligatures w14:val="none"/>
+        </w:rPr>
+        <w:t># Merge in the new-feature branch</w:t>
+      </w:r>
+    </w:p>
+    <w:p>
+      <w:pPr>
+        <w:tabs>
+          <w:tab w:val="left" w:pos="916"/>
+          <w:tab w:val="left" w:pos="1832"/>
+          <w:tab w:val="left" w:pos="2748"/>
+          <w:tab w:val="left" w:pos="3664"/>
+          <w:tab w:val="left" w:pos="4580"/>
+          <w:tab w:val="left" w:pos="5496"/>
+          <w:tab w:val="left" w:pos="6412"/>
+          <w:tab w:val="left" w:pos="7328"/>
+          <w:tab w:val="left" w:pos="8244"/>
+          <w:tab w:val="left" w:pos="9160"/>
+          <w:tab w:val="left" w:pos="10076"/>
+          <w:tab w:val="left" w:pos="10992"/>
+          <w:tab w:val="left" w:pos="11908"/>
+          <w:tab w:val="left" w:pos="12824"/>
+          <w:tab w:val="left" w:pos="13740"/>
+          <w:tab w:val="left" w:pos="14656"/>
+        </w:tabs>
+        <w:spacing w:after="0" w:line="240" w:lineRule="auto"/>
+        <w:rPr>
+          <w:rFonts w:ascii="Courier New" w:eastAsia="Times New Roman" w:hAnsi="Courier New" w:cs="Courier New"/>
+          <w:kern w:val="0"/>
+          <w:sz w:val="20"/>
+          <w:szCs w:val="20"/>
+          <w:lang w:eastAsia="en-IN"/>
+          <w14:ligatures w14:val="none"/>
+        </w:rPr>
+      </w:pPr>
+      <w:r>
+        <w:rPr>
+          <w:rFonts w:ascii="Courier New" w:eastAsia="Times New Roman" w:hAnsi="Courier New" w:cs="Courier New"/>
+          <w:kern w:val="0"/>
+          <w:sz w:val="20"/>
+          <w:szCs w:val="20"/>
+          <w:lang w:eastAsia="en-IN"/>
+          <w14:ligatures w14:val="none"/>
+        </w:rPr>
+        <w:t>git checkout main</w:t>
+      </w:r>
+    </w:p>
+    <w:p>
+      <w:pPr>
+        <w:tabs>
+          <w:tab w:val="left" w:pos="916"/>
+          <w:tab w:val="left" w:pos="1832"/>
+          <w:tab w:val="left" w:pos="2748"/>
+          <w:tab w:val="left" w:pos="3664"/>
+          <w:tab w:val="left" w:pos="4580"/>
+          <w:tab w:val="left" w:pos="5496"/>
+          <w:tab w:val="left" w:pos="6412"/>
+          <w:tab w:val="left" w:pos="7328"/>
+          <w:tab w:val="left" w:pos="8244"/>
+          <w:tab w:val="left" w:pos="9160"/>
+          <w:tab w:val="left" w:pos="10076"/>
+          <w:tab w:val="left" w:pos="10992"/>
+          <w:tab w:val="left" w:pos="11908"/>
+          <w:tab w:val="left" w:pos="12824"/>
+          <w:tab w:val="left" w:pos="13740"/>
+          <w:tab w:val="left" w:pos="14656"/>
+        </w:tabs>
+        <w:spacing w:after="0" w:line="240" w:lineRule="auto"/>
+        <w:rPr>
+          <w:rFonts w:ascii="Courier New" w:eastAsia="Times New Roman" w:hAnsi="Courier New" w:cs="Courier New"/>
+          <w:kern w:val="0"/>
+          <w:sz w:val="20"/>
+          <w:szCs w:val="20"/>
+          <w:lang w:eastAsia="en-IN"/>
+          <w14:ligatures w14:val="none"/>
+        </w:rPr>
+      </w:pPr>
+      <w:r>
+        <w:rPr>
+          <w:rFonts w:ascii="Courier New" w:eastAsia="Times New Roman" w:hAnsi="Courier New" w:cs="Courier New"/>
+          <w:kern w:val="0"/>
+          <w:sz w:val="20"/>
+          <w:szCs w:val="20"/>
+          <w:lang w:eastAsia="en-IN"/>
+          <w14:ligatures w14:val="none"/>
+        </w:rPr>
+        <w:t>git merge new-feature</w:t>
+      </w:r>
+    </w:p>
+    <w:p>
+      <w:pPr>
+        <w:tabs>
+          <w:tab w:val="left" w:pos="916"/>
+          <w:tab w:val="left" w:pos="1832"/>
+          <w:tab w:val="left" w:pos="2748"/>
+          <w:tab w:val="left" w:pos="3664"/>
+          <w:tab w:val="left" w:pos="4580"/>
+          <w:tab w:val="left" w:pos="5496"/>
+          <w:tab w:val="left" w:pos="6412"/>
+          <w:tab w:val="left" w:pos="7328"/>
+          <w:tab w:val="left" w:pos="8244"/>
+          <w:tab w:val="left" w:pos="9160"/>
+          <w:tab w:val="left" w:pos="10076"/>
+          <w:tab w:val="left" w:pos="10992"/>
+          <w:tab w:val="left" w:pos="11908"/>
+          <w:tab w:val="left" w:pos="12824"/>
+          <w:tab w:val="left" w:pos="13740"/>
+          <w:tab w:val="left" w:pos="14656"/>
+        </w:tabs>
+        <w:spacing w:after="0" w:line="240" w:lineRule="auto"/>
+        <w:rPr>
+          <w:rFonts w:ascii="Courier New" w:eastAsia="Times New Roman" w:hAnsi="Courier New" w:cs="Courier New"/>
+          <w:kern w:val="0"/>
+          <w:sz w:val="20"/>
+          <w:szCs w:val="20"/>
+          <w:lang w:eastAsia="en-IN"/>
+          <w14:ligatures w14:val="none"/>
+        </w:rPr>
+      </w:pPr>
+      <w:r>
+        <w:rPr>
+          <w:rFonts w:ascii="Courier New" w:eastAsia="Times New Roman" w:hAnsi="Courier New" w:cs="Courier New"/>
+          <w:kern w:val="0"/>
+          <w:sz w:val="20"/>
+          <w:szCs w:val="20"/>
+          <w:lang w:eastAsia="en-IN"/>
+          <w14:ligatures w14:val="none"/>
+        </w:rPr>
+        <w:t>git branch -d new-feature</w:t>
+      </w:r>
+    </w:p>
+    <w:p>
+      <w:pPr>
+        <w:tabs>
+          <w:tab w:val="left" w:pos="916"/>
+          <w:tab w:val="left" w:pos="1832"/>
+          <w:tab w:val="left" w:pos="2748"/>
+          <w:tab w:val="left" w:pos="3664"/>
+          <w:tab w:val="left" w:pos="4580"/>
+          <w:tab w:val="left" w:pos="5496"/>
+          <w:tab w:val="left" w:pos="6412"/>
+          <w:tab w:val="left" w:pos="7328"/>
+          <w:tab w:val="left" w:pos="8244"/>
+          <w:tab w:val="left" w:pos="9160"/>
+          <w:tab w:val="left" w:pos="10076"/>
+          <w:tab w:val="left" w:pos="10992"/>
+          <w:tab w:val="left" w:pos="11908"/>
+          <w:tab w:val="left" w:pos="12824"/>
+          <w:tab w:val="left" w:pos="13740"/>
+          <w:tab w:val="left" w:pos="14656"/>
+        </w:tabs>
+        <w:spacing w:after="0" w:line="240" w:lineRule="auto"/>
+        <w:rPr>
+          <w:rFonts w:ascii="Courier New" w:eastAsia="Times New Roman" w:hAnsi="Courier New" w:cs="Courier New"/>
+          <w:kern w:val="0"/>
+          <w:sz w:val="20"/>
+          <w:szCs w:val="20"/>
+          <w:lang w:eastAsia="en-IN"/>
+          <w14:ligatures w14:val="none"/>
+        </w:rPr>
+      </w:pPr>
+    </w:p>
+    <w:p>
+      <w:pPr>
+        <w:tabs>
+          <w:tab w:val="left" w:pos="916"/>
+          <w:tab w:val="left" w:pos="1832"/>
+          <w:tab w:val="left" w:pos="2748"/>
+          <w:tab w:val="left" w:pos="3664"/>
+          <w:tab w:val="left" w:pos="4580"/>
+          <w:tab w:val="left" w:pos="5496"/>
+          <w:tab w:val="left" w:pos="6412"/>
+          <w:tab w:val="left" w:pos="7328"/>
+          <w:tab w:val="left" w:pos="8244"/>
+          <w:tab w:val="left" w:pos="9160"/>
+          <w:tab w:val="left" w:pos="10076"/>
+          <w:tab w:val="left" w:pos="10992"/>
+          <w:tab w:val="left" w:pos="11908"/>
+          <w:tab w:val="left" w:pos="12824"/>
+          <w:tab w:val="left" w:pos="13740"/>
+          <w:tab w:val="left" w:pos="14656"/>
+        </w:tabs>
+        <w:spacing w:after="0" w:line="240" w:lineRule="auto"/>
+        <w:rPr>
+          <w:rFonts w:ascii="Courier New" w:eastAsia="Times New Roman" w:hAnsi="Courier New" w:cs="Courier New"/>
+          <w:kern w:val="0"/>
+          <w:sz w:val="20"/>
+          <w:szCs w:val="20"/>
+          <w:lang w:eastAsia="en-IN"/>
+          <w14:ligatures w14:val="none"/>
+        </w:rPr>
+      </w:pPr>
+      <w:r>
+        <w:rPr>
+          <w:rFonts w:ascii="Courier New" w:eastAsia="Times New Roman" w:hAnsi="Courier New" w:cs="Courier New"/>
+          <w:kern w:val="0"/>
+          <w:sz w:val="20"/>
+          <w:szCs w:val="20"/>
+          <w:highlight w:val="yellow"/>
+          <w:lang w:eastAsia="en-IN"/>
+          <w14:ligatures w14:val="none"/>
+        </w:rPr>
+        <w:t>3-way merge</w:t>
+      </w:r>
+    </w:p>
+    <w:p>
+      <w:pPr>
+        <w:pStyle w:val="HTMLPreformatted"/>
+        <w:rPr>
+          <w:rStyle w:val="HTMLCode"/>
+        </w:rPr>
+      </w:pPr>
+      <w:r>
+        <w:rPr>
+          <w:rStyle w:val="HTMLCode"/>
+        </w:rPr>
+        <w:t>Start </w:t>
+      </w:r>
+      <w:r>
+        <w:rPr>
+          <w:rStyle w:val="hljs-selector-tag"/>
+        </w:rPr>
+        <w:t>a</w:t>
+      </w:r>
+      <w:r>
+        <w:rPr>
+          <w:rStyle w:val="HTMLCode"/>
+        </w:rPr>
+        <w:t> new feature</w:t>
+      </w:r>
+    </w:p>
+    <w:p>
+      <w:pPr>
+        <w:pStyle w:val="HTMLPreformatted"/>
+        <w:rPr>
+          <w:rStyle w:val="HTMLCode"/>
+        </w:rPr>
+      </w:pPr>
+      <w:r>
+        <w:rPr>
+          <w:rStyle w:val="HTMLCode"/>
+        </w:rPr>
+        <w:t>git checkout -</w:t>
+      </w:r>
+      <w:r>
+        <w:rPr>
+          <w:rStyle w:val="hljs-selector-tag"/>
+        </w:rPr>
+        <w:t>b</w:t>
+      </w:r>
+      <w:r>
+        <w:rPr>
+          <w:rStyle w:val="HTMLCode"/>
+        </w:rPr>
+        <w:t> new-feature </w:t>
+      </w:r>
+      <w:r>
+        <w:rPr>
+          <w:rStyle w:val="hljs-selector-tag"/>
+        </w:rPr>
+        <w:t>main</w:t>
+      </w:r>
+    </w:p>
+    <w:p>
+      <w:pPr>
+        <w:pStyle w:val="HTMLPreformatted"/>
+        <w:rPr>
+          <w:rStyle w:val="HTMLCode"/>
+        </w:rPr>
+      </w:pPr>
+      <w:r>
+        <w:rPr>
+          <w:rStyle w:val="HTMLCode"/>
+        </w:rPr>
+        <w:t># Edit some files</w:t>
+      </w:r>
+    </w:p>
+    <w:p>
+      <w:pPr>
+        <w:pStyle w:val="HTMLPreformatted"/>
+        <w:rPr>
+          <w:rStyle w:val="HTMLCode"/>
+        </w:rPr>
+      </w:pPr>
+      <w:r>
+        <w:rPr>
+          <w:rStyle w:val="HTMLCode"/>
+        </w:rPr>
+        <w:t>git add &lt;file&gt;</w:t>
+      </w:r>
+    </w:p>
+    <w:p>
+      <w:pPr>
+        <w:pStyle w:val="HTMLPreformatted"/>
+        <w:rPr>
+          <w:rStyle w:val="HTMLCode"/>
+        </w:rPr>
+      </w:pPr>
+      <w:r>
+        <w:rPr>
+          <w:rStyle w:val="HTMLCode"/>
+        </w:rPr>
+        <w:t>git commit -m "Start </w:t>
+      </w:r>
+      <w:r>
+        <w:rPr>
+          <w:rStyle w:val="hljs-selector-tag"/>
+        </w:rPr>
+        <w:t>a</w:t>
+      </w:r>
+      <w:r>
+        <w:rPr>
+          <w:rStyle w:val="HTMLCode"/>
+        </w:rPr>
+        <w:t> feature"</w:t>
+      </w:r>
+    </w:p>
+    <w:p>
+      <w:pPr>
+        <w:pStyle w:val="HTMLPreformatted"/>
+        <w:rPr>
+          <w:rStyle w:val="HTMLCode"/>
+        </w:rPr>
+      </w:pPr>
+      <w:r>
+        <w:rPr>
+          <w:rStyle w:val="HTMLCode"/>
+        </w:rPr>
+        <w:t># Edit some files</w:t>
+      </w:r>
+    </w:p>
+    <w:p>
+      <w:pPr>
+        <w:pStyle w:val="HTMLPreformatted"/>
+        <w:rPr>
+          <w:rStyle w:val="HTMLCode"/>
+        </w:rPr>
+      </w:pPr>
+      <w:r>
+        <w:rPr>
+          <w:rStyle w:val="HTMLCode"/>
+        </w:rPr>
+        <w:t>git add &lt;file&gt;</w:t>
+      </w:r>
+    </w:p>
+    <w:p>
+      <w:pPr>
+        <w:pStyle w:val="HTMLPreformatted"/>
+        <w:rPr>
+          <w:rStyle w:val="HTMLCode"/>
+        </w:rPr>
+      </w:pPr>
+      <w:r>
+        <w:rPr>
+          <w:rStyle w:val="HTMLCode"/>
+        </w:rPr>
+        <w:t>git commit -m "Finish </w:t>
+      </w:r>
+      <w:r>
+        <w:rPr>
+          <w:rStyle w:val="hljs-selector-tag"/>
+        </w:rPr>
+        <w:t>a</w:t>
+      </w:r>
+      <w:r>
+        <w:rPr>
+          <w:rStyle w:val="HTMLCode"/>
+        </w:rPr>
+        <w:t> feature"</w:t>
+      </w:r>
+    </w:p>
+    <w:p>
+      <w:pPr>
+        <w:pStyle w:val="HTMLPreformatted"/>
+        <w:rPr>
+          <w:rStyle w:val="HTMLCode"/>
+        </w:rPr>
+      </w:pPr>
+      <w:r>
+        <w:rPr>
+          <w:rStyle w:val="HTMLCode"/>
+        </w:rPr>
+        <w:t># Develop the </w:t>
+      </w:r>
+      <w:r>
+        <w:rPr>
+          <w:rStyle w:val="hljs-selector-tag"/>
+        </w:rPr>
+        <w:t>main</w:t>
+      </w:r>
+      <w:r>
+        <w:rPr>
+          <w:rStyle w:val="HTMLCode"/>
+        </w:rPr>
+        <w:t> branch</w:t>
+      </w:r>
+    </w:p>
+    <w:p>
+      <w:pPr>
+        <w:pStyle w:val="HTMLPreformatted"/>
+        <w:rPr>
+          <w:rStyle w:val="HTMLCode"/>
+        </w:rPr>
+      </w:pPr>
+      <w:r>
+        <w:rPr>
+          <w:rStyle w:val="HTMLCode"/>
+        </w:rPr>
+        <w:t>git checkout </w:t>
+      </w:r>
+      <w:r>
+        <w:rPr>
+          <w:rStyle w:val="hljs-selector-tag"/>
+        </w:rPr>
+        <w:t>main</w:t>
+      </w:r>
+    </w:p>
+    <w:p>
+      <w:pPr>
+        <w:pStyle w:val="HTMLPreformatted"/>
+        <w:rPr>
+          <w:rStyle w:val="HTMLCode"/>
+        </w:rPr>
+      </w:pPr>
+      <w:r>
+        <w:rPr>
+          <w:rStyle w:val="HTMLCode"/>
+        </w:rPr>
+        <w:t># Edit some files</w:t>
+      </w:r>
+    </w:p>
+    <w:p>
+      <w:pPr>
+        <w:pStyle w:val="HTMLPreformatted"/>
+        <w:rPr>
+          <w:rStyle w:val="HTMLCode"/>
+        </w:rPr>
+      </w:pPr>
+      <w:r>
+        <w:rPr>
+          <w:rStyle w:val="HTMLCode"/>
+        </w:rPr>
+        <w:t>git add &lt;file&gt;</w:t>
+      </w:r>
+    </w:p>
+    <w:p>
+      <w:pPr>
+        <w:pStyle w:val="HTMLPreformatted"/>
+        <w:rPr>
+          <w:rStyle w:val="HTMLCode"/>
+        </w:rPr>
+      </w:pPr>
+      <w:r>
+        <w:rPr>
+          <w:rStyle w:val="HTMLCode"/>
+        </w:rPr>
+        <w:t>git commit -m "Make some super-stable changes </w:t>
+      </w:r>
+      <w:r>
+        <w:rPr>
+          <w:rStyle w:val="hljs-selector-tag"/>
+        </w:rPr>
+        <w:t>to</w:t>
+      </w:r>
+      <w:r>
+        <w:rPr>
+          <w:rStyle w:val="HTMLCode"/>
+        </w:rPr>
+        <w:t> </w:t>
+      </w:r>
+      <w:r>
+        <w:rPr>
+          <w:rStyle w:val="hljs-selector-tag"/>
+        </w:rPr>
+        <w:t>main</w:t>
+      </w:r>
+      <w:r>
+        <w:rPr>
+          <w:rStyle w:val="HTMLCode"/>
+        </w:rPr>
+        <w:t>"</w:t>
+      </w:r>
+    </w:p>
+    <w:p>
+      <w:pPr>
+        <w:pStyle w:val="HTMLPreformatted"/>
+        <w:rPr>
+          <w:rStyle w:val="HTMLCode"/>
+        </w:rPr>
+      </w:pPr>
+      <w:r>
+        <w:rPr>
+          <w:rStyle w:val="HTMLCode"/>
+        </w:rPr>
+        <w:t># Merge in the new-feature branch</w:t>
+      </w:r>
+    </w:p>
+    <w:p>
+      <w:pPr>
+        <w:pStyle w:val="HTMLPreformatted"/>
+        <w:rPr>
+          <w:rStyle w:val="HTMLCode"/>
+        </w:rPr>
+      </w:pPr>
+      <w:r>
+        <w:rPr>
+          <w:rStyle w:val="HTMLCode"/>
+        </w:rPr>
+        <w:t>git merge new-feature</w:t>
+      </w:r>
+    </w:p>
+    <w:p>
+      <w:pPr>
+        <w:pStyle w:val="HTMLPreformatted"/>
+        <w:rPr>
+          <w:rStyle w:val="HTMLCode"/>
+        </w:rPr>
+      </w:pPr>
+      <w:r>
+        <w:rPr>
+          <w:rStyle w:val="HTMLCode"/>
+        </w:rPr>
+        <w:t>git branch -d new-feature</w:t>
+      </w:r>
+    </w:p>
+    <w:p>
+      <w:pPr>
+        <w:pStyle w:val="HTMLPreformatted"/>
+        <w:rPr>
+          <w:rStyle w:val="HTMLCode"/>
+        </w:rPr>
+      </w:pPr>
+    </w:p>
+    <w:p>
+      <w:pPr>
+        <w:pStyle w:val="HTMLPreformatted"/>
+        <w:rPr>
+          <w:rStyle w:val="HTMLCode"/>
+        </w:rPr>
+      </w:pPr>
+      <w:r>
+        <w:rPr>
+          <w:rStyle w:val="HTMLCode"/>
+          <w:highlight w:val="yellow"/>
+        </w:rPr>
+        <w:t>Resolving conflict</w:t>
+      </w:r>
+    </w:p>
+    <w:p>
+      <w:pPr>
+        <w:pStyle w:val="HTMLPreformatted"/>
+        <w:rPr>
+          <w:rStyle w:val="HTMLCode"/>
+        </w:rPr>
+      </w:pPr>
+      <w:r>
+        <w:rPr>
+          <w:rStyle w:val="HTMLCode"/>
+        </w:rPr>
+        <w:t>On branch </w:t>
+      </w:r>
+      <w:r>
+        <w:rPr>
+          <w:rStyle w:val="hljs-selector-tag"/>
+        </w:rPr>
+        <w:t>main</w:t>
+      </w:r>
+    </w:p>
+    <w:p>
+      <w:pPr>
+        <w:pStyle w:val="HTMLPreformatted"/>
+        <w:rPr>
+          <w:rStyle w:val="HTMLCode"/>
+        </w:rPr>
+      </w:pPr>
+      <w:r>
+        <w:rPr>
+          <w:rStyle w:val="HTMLCode"/>
+        </w:rPr>
+        <w:t>Unmerged paths:</w:t>
+      </w:r>
+    </w:p>
+    <w:p>
+      <w:pPr>
+        <w:pStyle w:val="HTMLPreformatted"/>
+        <w:rPr>
+          <w:rStyle w:val="HTMLCode"/>
+        </w:rPr>
+      </w:pPr>
+      <w:r>
+        <w:rPr>
+          <w:rStyle w:val="HTMLCode"/>
+        </w:rPr>
+        <w:t>(use </w:t>
+      </w:r>
+      <w:r>
+        <w:rPr>
+          <w:rStyle w:val="hljs-string"/>
+        </w:rPr>
+        <w:t>"git add/rm ..."</w:t>
+      </w:r>
+      <w:r>
+        <w:rPr>
+          <w:rStyle w:val="HTMLCode"/>
+        </w:rPr>
+        <w:t> as appropriate to mark resolution)</w:t>
+      </w:r>
+    </w:p>
+    <w:p>
+      <w:pPr>
+        <w:pStyle w:val="HTMLPreformatted"/>
+      </w:pPr>
+      <w:r>
+        <w:rPr>
+          <w:rStyle w:val="HTMLCode"/>
+        </w:rPr>
+        <w:t>both modified: hello.py</w:t>
+      </w:r>
+    </w:p>
+    <w:p>
+      <w:pPr>
+        <w:pStyle w:val="HTMLPreformatted"/>
+        <w:rPr>
+          <w:rStyle w:val="HTMLCode"/>
+        </w:rPr>
+      </w:pPr>
+    </w:p>
+    <w:p>
+      <w:pPr>
+        <w:pStyle w:val="HTMLPreformatted"/>
+        <w:rPr>
+          <w:rStyle w:val="HTMLCode"/>
+        </w:rPr>
+      </w:pPr>
+      <w:r>
+        <w:rPr>
+          <w:rStyle w:val="HTMLCode"/>
+        </w:rPr>
+        <w:t>here is some content not affected by the conflict</w:t>
+      </w:r>
+    </w:p>
+    <w:p>
+      <w:pPr>
+        <w:pStyle w:val="HTMLPreformatted"/>
+        <w:rPr>
+          <w:rStyle w:val="HTMLCode"/>
+        </w:rPr>
+      </w:pPr>
+      <w:r>
+        <w:rPr>
+          <w:rStyle w:val="HTMLCode"/>
+        </w:rPr>
+        <w:t>&lt;&lt;&lt;&lt;&lt;&lt;&lt; main</w:t>
+      </w:r>
+    </w:p>
+    <w:p>
+      <w:pPr>
+        <w:pStyle w:val="HTMLPreformatted"/>
+        <w:rPr>
+          <w:rStyle w:val="HTMLCode"/>
+        </w:rPr>
+      </w:pPr>
+      <w:r>
+        <w:rPr>
+          <w:rStyle w:val="hljs-variable"/>
+        </w:rPr>
+        <w:t>this</w:t>
+      </w:r>
+      <w:r>
+        <w:rPr>
+          <w:rStyle w:val="HTMLCode"/>
+        </w:rPr>
+        <w:t> is conflicted text </w:t>
+      </w:r>
+      <w:r>
+        <w:rPr>
+          <w:rStyle w:val="hljs-keyword"/>
+        </w:rPr>
+        <w:t>from</w:t>
+      </w:r>
+      <w:r>
+        <w:rPr>
+          <w:rStyle w:val="HTMLCode"/>
+        </w:rPr>
+        <w:t> main</w:t>
+      </w:r>
+    </w:p>
+    <w:p>
+      <w:pPr>
+        <w:pStyle w:val="HTMLPreformatted"/>
+        <w:rPr>
+          <w:rStyle w:val="HTMLCode"/>
+        </w:rPr>
+      </w:pPr>
+      <w:r>
+        <w:rPr>
+          <w:rStyle w:val="HTMLCode"/>
+        </w:rPr>
+        <w:t>=======</w:t>
+      </w:r>
+    </w:p>
+    <w:p>
+      <w:pPr>
+        <w:pStyle w:val="HTMLPreformatted"/>
+        <w:rPr>
+          <w:rStyle w:val="HTMLCode"/>
+        </w:rPr>
+      </w:pPr>
+      <w:r>
+        <w:rPr>
+          <w:rStyle w:val="hljs-variable"/>
+        </w:rPr>
+        <w:t>this</w:t>
+      </w:r>
+      <w:r>
+        <w:rPr>
+          <w:rStyle w:val="HTMLCode"/>
+        </w:rPr>
+        <w:t> is conflicted text </w:t>
+      </w:r>
+      <w:r>
+        <w:rPr>
+          <w:rStyle w:val="hljs-keyword"/>
+        </w:rPr>
+        <w:t>from</w:t>
+      </w:r>
+      <w:r>
+        <w:rPr>
+          <w:rStyle w:val="HTMLCode"/>
+        </w:rPr>
+        <w:t> feature branch</w:t>
+      </w:r>
+    </w:p>
+    <w:p>
+      <w:pPr>
+        <w:pStyle w:val="HTMLPreformatted"/>
+        <w:rPr>
+          <w:rStyle w:val="HTMLCode"/>
+        </w:rPr>
+      </w:pPr>
+      <w:r>
+        <w:rPr>
+          <w:rStyle w:val="HTMLCode"/>
+        </w:rPr>
+        <w:t>&gt;&gt;&gt;&gt;&gt;&gt;&gt; feature branch;</w:t>
+      </w:r>
+    </w:p>
+    <w:p>
+      <w:pPr>
+        <w:pStyle w:val="HTMLPreformatted"/>
+        <w:rPr>
+          <w:rFonts w:cstheme="minorHAnsi"/>
+          <w:highlight w:val="yellow"/>
+        </w:rPr>
+      </w:pPr>
+    </w:p>
+    <w:p>
+      <w:pPr>
+        <w:rPr>
+          <w:rFonts w:cstheme="minorHAnsi"/>
+          <w:highlight w:val="yellow"/>
+        </w:rPr>
+      </w:pPr>
+    </w:p>
+    <w:p>
+      <w:pPr>
+        <w:rPr>
+          <w:rFonts w:cstheme="minorHAnsi"/>
+          <w:highlight w:val="yellow"/>
+        </w:rPr>
+      </w:pPr>
+    </w:p>
+    <w:p>
+      <w:pPr>
+        <w:rPr>
+          <w:rFonts w:cstheme="minorHAnsi"/>
+          <w:highlight w:val="yellow"/>
+        </w:rPr>
+      </w:pPr>
+    </w:p>
+    <w:p>
+      <w:pPr>
+        <w:rPr>
+          <w:rFonts w:cstheme="minorHAnsi"/>
+        </w:rPr>
+      </w:pPr>
+      <w:r>
+        <w:rPr>
+          <w:rFonts w:cstheme="minorHAnsi"/>
+          <w:highlight w:val="yellow"/>
+        </w:rPr>
+        <w:lastRenderedPageBreak/>
         <w:t>Reset</w:t>
       </w:r>
       <w:r>
@@ -197,7 +1749,7 @@
         </w:rPr>
         <w:t xml:space="preserve"> </w:t>
       </w:r>
-      <w:hyperlink r:id="rId7" w:history="1">
+      <w:hyperlink r:id="rId9" w:history="1">
         <w:r>
           <w:rPr>
             <w:rStyle w:val="Hyperlink"/>
@@ -216,17 +1768,89 @@
     <w:p>
       <w:pPr>
         <w:rPr>
+          <w:rStyle w:val="hgkelc"/>
+          <w:rFonts w:cstheme="minorHAnsi"/>
+          <w:lang w:val="en"/>
+        </w:rPr>
+      </w:pPr>
+      <w:r>
+        <w:rPr>
+          <w:rStyle w:val="hgkelc"/>
+          <w:rFonts w:cstheme="minorHAnsi"/>
+          <w:lang w:val="en"/>
+        </w:rPr>
+        <w:t>The git reset command is a complex and versatile tool for undoing changes. It has three primary forms of invocation. These forms correspond to command line arguments --soft, --mixed, --</w:t>
+      </w:r>
+      <w:proofErr w:type="gramStart"/>
+      <w:r>
+        <w:rPr>
+          <w:rStyle w:val="hgkelc"/>
+          <w:rFonts w:cstheme="minorHAnsi"/>
+          <w:lang w:val="en"/>
+        </w:rPr>
+        <w:t>hard .</w:t>
+      </w:r>
+      <w:proofErr w:type="gramEnd"/>
+    </w:p>
+    <w:p>
+      <w:pPr>
+        <w:rPr>
           <w:rFonts w:cstheme="minorHAnsi"/>
           <w:highlight w:val="yellow"/>
         </w:rPr>
       </w:pPr>
       <w:r>
         <w:rPr>
-          <w:rStyle w:val="hgkelc"/>
-          <w:rFonts w:cstheme="minorHAnsi"/>
-          <w:lang w:val="en"/>
-        </w:rPr>
-        <w:t>The git reset command is a complex and versatile tool for undoing changes. It has three primary forms of invocation. These forms correspond to command line arguments --soft, --mixed, --hard .</w:t>
+          <w:noProof/>
+        </w:rPr>
+        <w:drawing>
+          <wp:inline distT="0" distB="0" distL="0" distR="0" wp14:anchorId="48906CD4" wp14:editId="6EA8C08F">
+            <wp:extent cx="4762500" cy="3810000"/>
+            <wp:effectExtent l="0" t="0" r="0" b="0"/>
+            <wp:docPr id="2018176233" name="Picture 1" descr="Git Reset command and the three modes in which it works"/>
+            <wp:cNvGraphicFramePr>
+              <a:graphicFrameLocks xmlns:a="http://schemas.openxmlformats.org/drawingml/2006/main" noChangeAspect="1"/>
+            </wp:cNvGraphicFramePr>
+            <a:graphic xmlns:a="http://schemas.openxmlformats.org/drawingml/2006/main">
+              <a:graphicData uri="http://schemas.openxmlformats.org/drawingml/2006/picture">
+                <pic:pic xmlns:pic="http://schemas.openxmlformats.org/drawingml/2006/picture">
+                  <pic:nvPicPr>
+                    <pic:cNvPr id="0" name="Picture 1" descr="Git Reset command and the three modes in which it works"/>
+                    <pic:cNvPicPr>
+                      <a:picLocks noChangeAspect="1" noChangeArrowheads="1"/>
+                    </pic:cNvPicPr>
+                  </pic:nvPicPr>
+                  <pic:blipFill>
+                    <a:blip r:embed="rId10">
+                      <a:extLst>
+                        <a:ext uri="{28A0092B-C50C-407E-A947-70E740481C1C}">
+                          <a14:useLocalDpi xmlns:a14="http://schemas.microsoft.com/office/drawing/2010/main" val="0"/>
+                        </a:ext>
+                      </a:extLst>
+                    </a:blip>
+                    <a:srcRect/>
+                    <a:stretch>
+                      <a:fillRect/>
+                    </a:stretch>
+                  </pic:blipFill>
+                  <pic:spPr bwMode="auto">
+                    <a:xfrm>
+                      <a:off x="0" y="0"/>
+                      <a:ext cx="4762500" cy="3810000"/>
+                    </a:xfrm>
+                    <a:prstGeom prst="rect">
+                      <a:avLst/>
+                    </a:prstGeom>
+                    <a:noFill/>
+                    <a:ln>
+                      <a:noFill/>
+                    </a:ln>
+                  </pic:spPr>
+                </pic:pic>
+              </a:graphicData>
+            </a:graphic>
+          </wp:inline>
+        </w:drawing>
       </w:r>
     </w:p>
     <w:p>
@@ -255,7 +1879,7 @@
         </w:rPr>
         <w:t xml:space="preserve"> </w:t>
       </w:r>
-      <w:hyperlink r:id="rId8" w:history="1">
+      <w:hyperlink r:id="rId11" w:history="1">
         <w:r>
           <w:rPr>
             <w:rStyle w:val="Hyperlink"/>
@@ -275,27 +1899,105 @@
       <w:pPr>
         <w:rPr>
           <w:rFonts w:cstheme="minorHAnsi"/>
+        </w:rPr>
+      </w:pPr>
+      <w:r>
+        <w:rPr>
+          <w:rFonts w:cstheme="minorHAnsi"/>
+        </w:rPr>
+        <w:t xml:space="preserve">Rebasing in Git is a process of integrating a series of commits on top of another base tip. It takes all the commits of a branch and appends them to the commits of a new branch. </w:t>
+      </w:r>
+    </w:p>
+    <w:p>
+      <w:pPr>
+        <w:rPr>
+          <w:rFonts w:cstheme="minorHAnsi"/>
           <w:highlight w:val="yellow"/>
         </w:rPr>
       </w:pPr>
       <w:r>
         <w:rPr>
           <w:rFonts w:cstheme="minorHAnsi"/>
-        </w:rPr>
-        <w:t xml:space="preserve">Rebasing in Git is a process of integrating a series of commits on top of another base tip. It takes all the commits of a branch and appends them to the commits of a new branch. </w:t>
-      </w:r>
-    </w:p>
-    <w:p>
-      <w:pPr>
-        <w:rPr>
-          <w:rFonts w:cstheme="minorHAnsi"/>
-        </w:rPr>
-      </w:pPr>
-      <w:r>
+          <w:noProof/>
+        </w:rPr>
+        <w:drawing>
+          <wp:inline distT="0" distB="0" distL="0" distR="0" wp14:anchorId="10470B18" wp14:editId="1FC8ECD3">
+            <wp:extent cx="5727700" cy="2673350"/>
+            <wp:effectExtent l="0" t="0" r="6350" b="0"/>
+            <wp:docPr id="1355039265" name="Picture 3"/>
+            <wp:cNvGraphicFramePr>
+              <a:graphicFrameLocks xmlns:a="http://schemas.openxmlformats.org/drawingml/2006/main" noChangeAspect="1"/>
+            </wp:cNvGraphicFramePr>
+            <a:graphic xmlns:a="http://schemas.openxmlformats.org/drawingml/2006/main">
+              <a:graphicData uri="http://schemas.openxmlformats.org/drawingml/2006/picture">
+                <pic:pic xmlns:pic="http://schemas.openxmlformats.org/drawingml/2006/picture">
+                  <pic:nvPicPr>
+                    <pic:cNvPr id="0" name="Picture 4"/>
+                    <pic:cNvPicPr>
+                      <a:picLocks noChangeAspect="1" noChangeArrowheads="1"/>
+                    </pic:cNvPicPr>
+                  </pic:nvPicPr>
+                  <pic:blipFill>
+                    <a:blip r:embed="rId12">
+                      <a:extLst>
+                        <a:ext uri="{28A0092B-C50C-407E-A947-70E740481C1C}">
+                          <a14:useLocalDpi xmlns:a14="http://schemas.microsoft.com/office/drawing/2010/main" val="0"/>
+                        </a:ext>
+                      </a:extLst>
+                    </a:blip>
+                    <a:srcRect/>
+                    <a:stretch>
+                      <a:fillRect/>
+                    </a:stretch>
+                  </pic:blipFill>
+                  <pic:spPr bwMode="auto">
+                    <a:xfrm>
+                      <a:off x="0" y="0"/>
+                      <a:ext cx="5727700" cy="2673350"/>
+                    </a:xfrm>
+                    <a:prstGeom prst="rect">
+                      <a:avLst/>
+                    </a:prstGeom>
+                    <a:noFill/>
+                    <a:ln>
+                      <a:noFill/>
+                    </a:ln>
+                  </pic:spPr>
+                </pic:pic>
+              </a:graphicData>
+            </a:graphic>
+          </wp:inline>
+        </w:drawing>
+      </w:r>
+    </w:p>
+    <w:p>
+      <w:pPr>
         <w:rPr>
           <w:rFonts w:cstheme="minorHAnsi"/>
           <w:highlight w:val="yellow"/>
         </w:rPr>
+      </w:pPr>
+    </w:p>
+    <w:p>
+      <w:pPr>
+        <w:rPr>
+          <w:rFonts w:cstheme="minorHAnsi"/>
+          <w:highlight w:val="yellow"/>
+        </w:rPr>
+      </w:pPr>
+    </w:p>
+    <w:p>
+      <w:pPr>
+        <w:rPr>
+          <w:rFonts w:cstheme="minorHAnsi"/>
+        </w:rPr>
+      </w:pPr>
+      <w:r>
+        <w:rPr>
+          <w:rFonts w:cstheme="minorHAnsi"/>
+          <w:highlight w:val="yellow"/>
+        </w:rPr>
+        <w:lastRenderedPageBreak/>
         <w:t>Cherry-pick</w:t>
       </w:r>
       <w:r>
@@ -311,7 +2013,7 @@
         </w:rPr>
         <w:t xml:space="preserve"> </w:t>
       </w:r>
-      <w:hyperlink r:id="rId9" w:history="1">
+      <w:hyperlink r:id="rId13" w:history="1">
         <w:r>
           <w:rPr>
             <w:rStyle w:val="Hyperlink"/>
@@ -367,7 +2069,7 @@
         </w:rPr>
         <w:t xml:space="preserve"> </w:t>
       </w:r>
-      <w:hyperlink r:id="rId10" w:history="1">
+      <w:hyperlink r:id="rId14" w:history="1">
         <w:r>
           <w:rPr>
             <w:rStyle w:val="Hyperlink"/>
@@ -387,7 +2089,6 @@
       <w:pPr>
         <w:rPr>
           <w:rFonts w:cstheme="minorHAnsi"/>
-          <w:highlight w:val="yellow"/>
         </w:rPr>
       </w:pPr>
       <w:r>
@@ -416,13 +2117,61 @@
       <w:pPr>
         <w:rPr>
           <w:rFonts w:cstheme="minorHAnsi"/>
-        </w:rPr>
-      </w:pPr>
-      <w:r>
-        <w:rPr>
-          <w:rFonts w:cstheme="minorHAnsi"/>
           <w:highlight w:val="yellow"/>
         </w:rPr>
+      </w:pPr>
+      <w:r>
+        <w:rPr>
+          <w:rFonts w:cstheme="minorHAnsi"/>
+        </w:rPr>
+        <w:drawing>
+          <wp:inline distT="0" distB="0" distL="0" distR="0" wp14:anchorId="5109CF35" wp14:editId="005F05BD">
+            <wp:extent cx="3530781" cy="1333569"/>
+            <wp:effectExtent l="0" t="0" r="0" b="0"/>
+            <wp:docPr id="1293064227" name="Picture 1"/>
+            <wp:cNvGraphicFramePr>
+              <a:graphicFrameLocks xmlns:a="http://schemas.openxmlformats.org/drawingml/2006/main" noChangeAspect="1"/>
+            </wp:cNvGraphicFramePr>
+            <a:graphic xmlns:a="http://schemas.openxmlformats.org/drawingml/2006/main">
+              <a:graphicData uri="http://schemas.openxmlformats.org/drawingml/2006/picture">
+                <pic:pic xmlns:pic="http://schemas.openxmlformats.org/drawingml/2006/picture">
+                  <pic:nvPicPr>
+                    <pic:cNvPr id="1293064227" name=""/>
+                    <pic:cNvPicPr/>
+                  </pic:nvPicPr>
+                  <pic:blipFill>
+                    <a:blip r:embed="rId15"/>
+                    <a:stretch>
+                      <a:fillRect/>
+                    </a:stretch>
+                  </pic:blipFill>
+                  <pic:spPr>
+                    <a:xfrm>
+                      <a:off x="0" y="0"/>
+                      <a:ext cx="3530781" cy="1333569"/>
+                    </a:xfrm>
+                    <a:prstGeom prst="rect">
+                      <a:avLst/>
+                    </a:prstGeom>
+                  </pic:spPr>
+                </pic:pic>
+              </a:graphicData>
+            </a:graphic>
+          </wp:inline>
+        </w:drawing>
+      </w:r>
+    </w:p>
+    <w:p>
+      <w:pPr>
+        <w:rPr>
+          <w:rFonts w:cstheme="minorHAnsi"/>
+        </w:rPr>
+      </w:pPr>
+      <w:r>
+        <w:rPr>
+          <w:rFonts w:cstheme="minorHAnsi"/>
+          <w:highlight w:val="yellow"/>
+        </w:rPr>
         <w:t>Tag</w:t>
       </w:r>
       <w:r>
@@ -431,7 +2180,7 @@
         </w:rPr>
         <w:t xml:space="preserve">: </w:t>
       </w:r>
-      <w:hyperlink r:id="rId11" w:history="1">
+      <w:hyperlink r:id="rId16" w:history="1">
         <w:r>
           <w:rPr>
             <w:rStyle w:val="Hyperlink"/>
@@ -449,6 +2198,171 @@
     </w:p>
     <w:p>
       <w:pPr>
+        <w:pStyle w:val="pw-post-body-paragraph"/>
+        <w:rPr>
+          <w:rFonts w:asciiTheme="minorHAnsi" w:hAnsiTheme="minorHAnsi" w:cstheme="minorHAnsi"/>
+          <w:sz w:val="22"/>
+          <w:szCs w:val="22"/>
+        </w:rPr>
+      </w:pPr>
+      <w:r>
+        <w:rPr>
+          <w:rFonts w:asciiTheme="minorHAnsi" w:hAnsiTheme="minorHAnsi" w:cstheme="minorHAnsi"/>
+          <w:sz w:val="22"/>
+          <w:szCs w:val="22"/>
+        </w:rPr>
+        <w:t xml:space="preserve">A Git Tag is used to </w:t>
+      </w:r>
+      <w:r>
+        <w:rPr>
+          <w:rStyle w:val="Strong"/>
+          <w:rFonts w:asciiTheme="minorHAnsi" w:hAnsiTheme="minorHAnsi" w:cstheme="minorHAnsi"/>
+          <w:sz w:val="22"/>
+          <w:szCs w:val="22"/>
+        </w:rPr>
+        <w:t>label</w:t>
+      </w:r>
+      <w:r>
+        <w:rPr>
+          <w:rFonts w:asciiTheme="minorHAnsi" w:hAnsiTheme="minorHAnsi" w:cstheme="minorHAnsi"/>
+          <w:sz w:val="22"/>
+          <w:szCs w:val="22"/>
+        </w:rPr>
+        <w:t xml:space="preserve"> and </w:t>
+      </w:r>
+      <w:r>
+        <w:rPr>
+          <w:rStyle w:val="Strong"/>
+          <w:rFonts w:asciiTheme="minorHAnsi" w:hAnsiTheme="minorHAnsi" w:cstheme="minorHAnsi"/>
+          <w:sz w:val="22"/>
+          <w:szCs w:val="22"/>
+        </w:rPr>
+        <w:t>mark</w:t>
+      </w:r>
+      <w:r>
+        <w:rPr>
+          <w:rFonts w:asciiTheme="minorHAnsi" w:hAnsiTheme="minorHAnsi" w:cstheme="minorHAnsi"/>
+          <w:sz w:val="22"/>
+          <w:szCs w:val="22"/>
+        </w:rPr>
+        <w:t xml:space="preserve"> a </w:t>
+      </w:r>
+      <w:r>
+        <w:rPr>
+          <w:rStyle w:val="Strong"/>
+          <w:rFonts w:asciiTheme="minorHAnsi" w:hAnsiTheme="minorHAnsi" w:cstheme="minorHAnsi"/>
+          <w:sz w:val="22"/>
+          <w:szCs w:val="22"/>
+        </w:rPr>
+        <w:t>specific commit</w:t>
+      </w:r>
+      <w:r>
+        <w:rPr>
+          <w:rFonts w:asciiTheme="minorHAnsi" w:hAnsiTheme="minorHAnsi" w:cstheme="minorHAnsi"/>
+          <w:sz w:val="22"/>
+          <w:szCs w:val="22"/>
+        </w:rPr>
+        <w:t xml:space="preserve"> in the git commit history.</w:t>
+      </w:r>
+      <w:r>
+        <w:rPr>
+          <w:rFonts w:asciiTheme="minorHAnsi" w:hAnsiTheme="minorHAnsi" w:cstheme="minorHAnsi"/>
+          <w:sz w:val="22"/>
+          <w:szCs w:val="22"/>
+        </w:rPr>
+        <w:t xml:space="preserve"> </w:t>
+      </w:r>
+      <w:r>
+        <w:rPr>
+          <w:rFonts w:asciiTheme="minorHAnsi" w:hAnsiTheme="minorHAnsi" w:cstheme="minorHAnsi"/>
+          <w:sz w:val="22"/>
+          <w:szCs w:val="22"/>
+        </w:rPr>
+        <w:t>It is usually used to mark release points (</w:t>
+      </w:r>
+      <w:proofErr w:type="spellStart"/>
+      <w:r>
+        <w:rPr>
+          <w:rFonts w:asciiTheme="minorHAnsi" w:hAnsiTheme="minorHAnsi" w:cstheme="minorHAnsi"/>
+          <w:sz w:val="22"/>
+          <w:szCs w:val="22"/>
+        </w:rPr>
+        <w:t>eg.</w:t>
+      </w:r>
+      <w:proofErr w:type="spellEnd"/>
+      <w:r>
+        <w:rPr>
+          <w:rFonts w:asciiTheme="minorHAnsi" w:hAnsiTheme="minorHAnsi" w:cstheme="minorHAnsi"/>
+          <w:sz w:val="22"/>
+          <w:szCs w:val="22"/>
+        </w:rPr>
+        <w:t xml:space="preserve"> v1.0.1, v1.0.2, etc.)</w:t>
+      </w:r>
+    </w:p>
+    <w:p>
+      <w:pPr>
+        <w:pStyle w:val="pw-post-body-paragraph"/>
+        <w:rPr>
+          <w:rFonts w:asciiTheme="minorHAnsi" w:hAnsiTheme="minorHAnsi" w:cstheme="minorHAnsi"/>
+          <w:sz w:val="22"/>
+          <w:szCs w:val="22"/>
+        </w:rPr>
+      </w:pPr>
+      <w:r>
+        <w:rPr>
+          <w:rFonts w:asciiTheme="minorHAnsi" w:hAnsiTheme="minorHAnsi" w:cstheme="minorHAnsi"/>
+          <w:sz w:val="22"/>
+          <w:szCs w:val="22"/>
+        </w:rPr>
+        <w:drawing>
+          <wp:inline distT="0" distB="0" distL="0" distR="0" wp14:anchorId="70C25AB3" wp14:editId="412D971C">
+            <wp:extent cx="5731510" cy="2499360"/>
+            <wp:effectExtent l="0" t="0" r="2540" b="0"/>
+            <wp:docPr id="630715688" name="Picture 1"/>
+            <wp:cNvGraphicFramePr>
+              <a:graphicFrameLocks xmlns:a="http://schemas.openxmlformats.org/drawingml/2006/main" noChangeAspect="1"/>
+            </wp:cNvGraphicFramePr>
+            <a:graphic xmlns:a="http://schemas.openxmlformats.org/drawingml/2006/main">
+              <a:graphicData uri="http://schemas.openxmlformats.org/drawingml/2006/picture">
+                <pic:pic xmlns:pic="http://schemas.openxmlformats.org/drawingml/2006/picture">
+                  <pic:nvPicPr>
+                    <pic:cNvPr id="630715688" name=""/>
+                    <pic:cNvPicPr/>
+                  </pic:nvPicPr>
+                  <pic:blipFill>
+                    <a:blip r:embed="rId17"/>
+                    <a:stretch>
+                      <a:fillRect/>
+                    </a:stretch>
+                  </pic:blipFill>
+                  <pic:spPr>
+                    <a:xfrm>
+                      <a:off x="0" y="0"/>
+                      <a:ext cx="5731510" cy="2499360"/>
+                    </a:xfrm>
+                    <a:prstGeom prst="rect">
+                      <a:avLst/>
+                    </a:prstGeom>
+                  </pic:spPr>
+                </pic:pic>
+              </a:graphicData>
+            </a:graphic>
+          </wp:inline>
+        </w:drawing>
+      </w:r>
+    </w:p>
+    <w:p>
+      <w:pPr>
+        <w:pStyle w:val="mm"/>
+        <w:rPr>
+          <w:rFonts w:asciiTheme="minorHAnsi" w:hAnsiTheme="minorHAnsi" w:cstheme="minorHAnsi"/>
+          <w:sz w:val="22"/>
+          <w:szCs w:val="22"/>
+        </w:rPr>
+      </w:pPr>
+    </w:p>
+    <w:p>
+      <w:pPr>
         <w:rPr>
           <w:rFonts w:cstheme="minorHAnsi"/>
         </w:rPr>
@@ -472,7 +2386,7 @@
         </w:rPr>
         <w:t xml:space="preserve"> </w:t>
       </w:r>
-      <w:hyperlink r:id="rId12" w:history="1">
+      <w:hyperlink r:id="rId18" w:history="1">
         <w:r>
           <w:rPr>
             <w:rStyle w:val="Hyperlink"/>
@@ -514,7 +2428,7 @@
           <w:rFonts w:cstheme="minorHAnsi"/>
         </w:rPr>
       </w:pPr>
-      <w:hyperlink r:id="rId13" w:history="1">
+      <w:hyperlink r:id="rId19" w:history="1">
         <w:r>
           <w:rPr>
             <w:rStyle w:val="Hyperlink"/>
@@ -534,13 +2448,38 @@
       <w:pPr>
         <w:rPr>
           <w:rFonts w:cstheme="minorHAnsi"/>
-        </w:rPr>
-      </w:pPr>
-      <w:r>
-        <w:rPr>
-          <w:rFonts w:cstheme="minorHAnsi"/>
           <w:highlight w:val="yellow"/>
         </w:rPr>
+      </w:pPr>
+    </w:p>
+    <w:p>
+      <w:pPr>
+        <w:rPr>
+          <w:rFonts w:cstheme="minorHAnsi"/>
+          <w:highlight w:val="yellow"/>
+        </w:rPr>
+      </w:pPr>
+    </w:p>
+    <w:p>
+      <w:pPr>
+        <w:rPr>
+          <w:rFonts w:cstheme="minorHAnsi"/>
+          <w:highlight w:val="yellow"/>
+        </w:rPr>
+      </w:pPr>
+    </w:p>
+    <w:p>
+      <w:pPr>
+        <w:rPr>
+          <w:rFonts w:cstheme="minorHAnsi"/>
+        </w:rPr>
+      </w:pPr>
+      <w:r>
+        <w:rPr>
+          <w:rFonts w:cstheme="minorHAnsi"/>
+          <w:highlight w:val="yellow"/>
+        </w:rPr>
+        <w:lastRenderedPageBreak/>
         <w:t>GIT stash</w:t>
       </w:r>
       <w:r>
@@ -549,7 +2488,7 @@
         </w:rPr>
         <w:t xml:space="preserve">: </w:t>
       </w:r>
-      <w:hyperlink r:id="rId14" w:history="1">
+      <w:hyperlink r:id="rId20" w:history="1">
         <w:r>
           <w:rPr>
             <w:rStyle w:val="Hyperlink"/>
@@ -582,6 +2521,53 @@
         <w:rPr>
           <w:rFonts w:cstheme="minorHAnsi"/>
         </w:rPr>
+        <w:drawing>
+          <wp:inline distT="0" distB="0" distL="0" distR="0" wp14:anchorId="18B4CDCB" wp14:editId="078B3C3D">
+            <wp:extent cx="5731510" cy="3176905"/>
+            <wp:effectExtent l="0" t="0" r="2540" b="4445"/>
+            <wp:docPr id="2016538218" name="Picture 1"/>
+            <wp:cNvGraphicFramePr>
+              <a:graphicFrameLocks xmlns:a="http://schemas.openxmlformats.org/drawingml/2006/main" noChangeAspect="1"/>
+            </wp:cNvGraphicFramePr>
+            <a:graphic xmlns:a="http://schemas.openxmlformats.org/drawingml/2006/main">
+              <a:graphicData uri="http://schemas.openxmlformats.org/drawingml/2006/picture">
+                <pic:pic xmlns:pic="http://schemas.openxmlformats.org/drawingml/2006/picture">
+                  <pic:nvPicPr>
+                    <pic:cNvPr id="2016538218" name=""/>
+                    <pic:cNvPicPr/>
+                  </pic:nvPicPr>
+                  <pic:blipFill>
+                    <a:blip r:embed="rId21"/>
+                    <a:stretch>
+                      <a:fillRect/>
+                    </a:stretch>
+                  </pic:blipFill>
+                  <pic:spPr>
+                    <a:xfrm>
+                      <a:off x="0" y="0"/>
+                      <a:ext cx="5731510" cy="3176905"/>
+                    </a:xfrm>
+                    <a:prstGeom prst="rect">
+                      <a:avLst/>
+                    </a:prstGeom>
+                  </pic:spPr>
+                </pic:pic>
+              </a:graphicData>
+            </a:graphic>
+          </wp:inline>
+        </w:drawing>
+      </w:r>
+    </w:p>
+    <w:p>
+      <w:pPr>
+        <w:rPr>
+          <w:rFonts w:cstheme="minorHAnsi"/>
+        </w:rPr>
+      </w:pPr>
+      <w:r>
+        <w:rPr>
+          <w:rFonts w:cstheme="minorHAnsi"/>
+        </w:rPr>
         <w:t>Casestudy:</w:t>
       </w:r>
     </w:p>
@@ -646,7 +2632,7 @@
         </w:rPr>
         <w:t xml:space="preserve">: </w:t>
       </w:r>
-      <w:hyperlink r:id="rId15" w:history="1">
+      <w:hyperlink r:id="rId22" w:history="1">
         <w:r>
           <w:rPr>
             <w:rStyle w:val="Hyperlink"/>
@@ -710,9 +2696,9 @@
 <file path=word/numbering.xml><?xml version="1.0" encoding="utf-8"?>
 <w:numbering xmlns:wpc="http://schemas.microsoft.com/office/word/2010/wordprocessingCanvas" xmlns:cx="http://schemas.microsoft.com/office/drawing/2014/chartex" xmlns:cx1="http://schemas.microsoft.com/office/drawing/2015/9/8/chartex" xmlns:cx2="http://schemas.microsoft.com/office/drawing/2015/10/21/chartex" xmlns:cx3="http://schemas.microsoft.com/office/drawing/2016/5/9/chartex" xmlns:cx4="http://schemas.microsoft.com/office/drawing/2016/5/10/chartex" xmlns:cx5="http://schemas.microsoft.com/office/drawing/2016/5/11/chartex" xmlns:cx6="http://schemas.microsoft.com/office/drawing/2016/5/12/chartex" xmlns:cx7="http://schemas.microsoft.com/office/drawing/2016/5/13/chartex" xmlns:cx8="http://schemas.microsoft.com/office/drawing/2016/5/14/chartex" xmlns:mc="http://schemas.openxmlformats.org/markup-compatibility/2006" xmlns:aink="http://schemas.microsoft.com/office/drawing/2016/ink" xmlns:am3d="http://schemas.microsoft.com/office/drawing/2017/model3d" xmlns:o="urn:schemas-microsoft-com:office:office" xmlns:oel="http://schemas.microsoft.com/office/2019/extlst" xmlns:r="http://schemas.openxmlformats.org/officeDocument/2006/relationships" xmlns:m="http://schemas.openxmlformats.org/officeDocument/2006/math" xmlns:v="urn:schemas-microsoft-com:vml" xmlns:wp14="http://schemas.microsoft.com/office/word/2010/wordprocessingDrawing" xmlns:wp="http://schemas.openxmlformats.org/drawingml/2006/wordprocessingDrawing" xmlns:w10="urn:schemas-microsoft-com:office:word" xmlns:w="http://schemas.openxmlformats.org/wordprocessingml/2006/main" xmlns:w14="http://schemas.microsoft.com/office/word/2010/wordml" xmlns:w15="http://schemas.microsoft.com/office/word/2012/wordml" xmlns:w16cex="http://schemas.microsoft.com/office/word/2018/wordml/cex" xmlns:w16cid="http://schemas.microsoft.com/office/word/2016/wordml/cid" xmlns:w16="http://schemas.microsoft.com/office/word/2018/wordml" xmlns:w16sdtdh="http://schemas.microsoft.com/office/word/2020/wordml/sdtdatahash" xmlns:w16se="http://schemas.microsoft.com/office/word/2015/wordml/symex" xmlns:wpg="http://schemas.microsoft.com/office/word/2010/wordprocessingGroup" xmlns:wpi="http://schemas.microsoft.com/office/word/2010/wordprocessingInk" xmlns:wne="http://schemas.microsoft.com/office/word/2006/wordml" xmlns:wps="http://schemas.microsoft.com/office/word/2010/wordprocessingShape" mc:Ignorable="w14 w15 w16se w16cid w16 w16cex w16sdtdh wp14">
   <w:abstractNum w:abstractNumId="0" w15:restartNumberingAfterBreak="0">
-    <w:nsid w:val="45D0760B"/>
+    <w:nsid w:val="07F72C3F"/>
     <w:multiLevelType w:val="hybridMultilevel"/>
-    <w:tmpl w:val="A7AE2CA0"/>
+    <w:tmpl w:val="CF5A63E0"/>
     <w:lvl w:ilvl="0" w:tplc="40090001">
       <w:start w:val="1"/>
       <w:numFmt w:val="bullet"/>
@@ -822,7 +2808,123 @@
       </w:rPr>
     </w:lvl>
   </w:abstractNum>
+  <w:abstractNum w:abstractNumId="1" w15:restartNumberingAfterBreak="0">
+    <w:nsid w:val="45D0760B"/>
+    <w:multiLevelType w:val="hybridMultilevel"/>
+    <w:tmpl w:val="A7AE2CA0"/>
+    <w:lvl w:ilvl="0" w:tplc="40090001">
+      <w:start w:val="1"/>
+      <w:numFmt w:val="bullet"/>
+      <w:lvlText w:val=""/>
+      <w:lvlJc w:val="left"/>
+      <w:pPr>
+        <w:ind w:left="720" w:hanging="360"/>
+      </w:pPr>
+      <w:rPr>
+        <w:rFonts w:ascii="Symbol" w:hAnsi="Symbol" w:hint="default"/>
+      </w:rPr>
+    </w:lvl>
+    <w:lvl w:ilvl="1" w:tplc="40090003" w:tentative="1">
+      <w:start w:val="1"/>
+      <w:numFmt w:val="bullet"/>
+      <w:lvlText w:val="o"/>
+      <w:lvlJc w:val="left"/>
+      <w:pPr>
+        <w:ind w:left="1440" w:hanging="360"/>
+      </w:pPr>
+      <w:rPr>
+        <w:rFonts w:ascii="Courier New" w:hAnsi="Courier New" w:cs="Courier New" w:hint="default"/>
+      </w:rPr>
+    </w:lvl>
+    <w:lvl w:ilvl="2" w:tplc="40090005" w:tentative="1">
+      <w:start w:val="1"/>
+      <w:numFmt w:val="bullet"/>
+      <w:lvlText w:val=""/>
+      <w:lvlJc w:val="left"/>
+      <w:pPr>
+        <w:ind w:left="2160" w:hanging="360"/>
+      </w:pPr>
+      <w:rPr>
+        <w:rFonts w:ascii="Wingdings" w:hAnsi="Wingdings" w:hint="default"/>
+      </w:rPr>
+    </w:lvl>
+    <w:lvl w:ilvl="3" w:tplc="40090001" w:tentative="1">
+      <w:start w:val="1"/>
+      <w:numFmt w:val="bullet"/>
+      <w:lvlText w:val=""/>
+      <w:lvlJc w:val="left"/>
+      <w:pPr>
+        <w:ind w:left="2880" w:hanging="360"/>
+      </w:pPr>
+      <w:rPr>
+        <w:rFonts w:ascii="Symbol" w:hAnsi="Symbol" w:hint="default"/>
+      </w:rPr>
+    </w:lvl>
+    <w:lvl w:ilvl="4" w:tplc="40090003" w:tentative="1">
+      <w:start w:val="1"/>
+      <w:numFmt w:val="bullet"/>
+      <w:lvlText w:val="o"/>
+      <w:lvlJc w:val="left"/>
+      <w:pPr>
+        <w:ind w:left="3600" w:hanging="360"/>
+      </w:pPr>
+      <w:rPr>
+        <w:rFonts w:ascii="Courier New" w:hAnsi="Courier New" w:cs="Courier New" w:hint="default"/>
+      </w:rPr>
+    </w:lvl>
+    <w:lvl w:ilvl="5" w:tplc="40090005" w:tentative="1">
+      <w:start w:val="1"/>
+      <w:numFmt w:val="bullet"/>
+      <w:lvlText w:val=""/>
+      <w:lvlJc w:val="left"/>
+      <w:pPr>
+        <w:ind w:left="4320" w:hanging="360"/>
+      </w:pPr>
+      <w:rPr>
+        <w:rFonts w:ascii="Wingdings" w:hAnsi="Wingdings" w:hint="default"/>
+      </w:rPr>
+    </w:lvl>
+    <w:lvl w:ilvl="6" w:tplc="40090001" w:tentative="1">
+      <w:start w:val="1"/>
+      <w:numFmt w:val="bullet"/>
+      <w:lvlText w:val=""/>
+      <w:lvlJc w:val="left"/>
+      <w:pPr>
+        <w:ind w:left="5040" w:hanging="360"/>
+      </w:pPr>
+      <w:rPr>
+        <w:rFonts w:ascii="Symbol" w:hAnsi="Symbol" w:hint="default"/>
+      </w:rPr>
+    </w:lvl>
+    <w:lvl w:ilvl="7" w:tplc="40090003" w:tentative="1">
+      <w:start w:val="1"/>
+      <w:numFmt w:val="bullet"/>
+      <w:lvlText w:val="o"/>
+      <w:lvlJc w:val="left"/>
+      <w:pPr>
+        <w:ind w:left="5760" w:hanging="360"/>
+      </w:pPr>
+      <w:rPr>
+        <w:rFonts w:ascii="Courier New" w:hAnsi="Courier New" w:cs="Courier New" w:hint="default"/>
+      </w:rPr>
+    </w:lvl>
+    <w:lvl w:ilvl="8" w:tplc="40090005" w:tentative="1">
+      <w:start w:val="1"/>
+      <w:numFmt w:val="bullet"/>
+      <w:lvlText w:val=""/>
+      <w:lvlJc w:val="left"/>
+      <w:pPr>
+        <w:ind w:left="6480" w:hanging="360"/>
+      </w:pPr>
+      <w:rPr>
+        <w:rFonts w:ascii="Wingdings" w:hAnsi="Wingdings" w:hint="default"/>
+      </w:rPr>
+    </w:lvl>
+  </w:abstractNum>
   <w:num w:numId="1" w16cid:durableId="137650434">
+    <w:abstractNumId w:val="1"/>
+  </w:num>
+  <w:num w:numId="2" w16cid:durableId="1634677292">
     <w:abstractNumId w:val="0"/>
   </w:num>
 </w:numbering>
@@ -1319,6 +3421,131 @@
       <w:contextualSpacing/>
     </w:pPr>
   </w:style>
+  <w:style w:type="paragraph" w:styleId="HTMLPreformatted">
+    <w:name w:val="HTML Preformatted"/>
+    <w:basedOn w:val="Normal"/>
+    <w:link w:val="HTMLPreformattedChar"/>
+    <w:uiPriority w:val="99"/>
+    <w:unhideWhenUsed/>
+    <w:rsid w:val="00995C83"/>
+    <w:pPr>
+      <w:tabs>
+        <w:tab w:val="left" w:pos="916"/>
+        <w:tab w:val="left" w:pos="1832"/>
+        <w:tab w:val="left" w:pos="2748"/>
+        <w:tab w:val="left" w:pos="3664"/>
+        <w:tab w:val="left" w:pos="4580"/>
+        <w:tab w:val="left" w:pos="5496"/>
+        <w:tab w:val="left" w:pos="6412"/>
+        <w:tab w:val="left" w:pos="7328"/>
+        <w:tab w:val="left" w:pos="8244"/>
+        <w:tab w:val="left" w:pos="9160"/>
+        <w:tab w:val="left" w:pos="10076"/>
+        <w:tab w:val="left" w:pos="10992"/>
+        <w:tab w:val="left" w:pos="11908"/>
+        <w:tab w:val="left" w:pos="12824"/>
+        <w:tab w:val="left" w:pos="13740"/>
+        <w:tab w:val="left" w:pos="14656"/>
+      </w:tabs>
+      <w:spacing w:after="0" w:line="240" w:lineRule="auto"/>
+    </w:pPr>
+    <w:rPr>
+      <w:rFonts w:ascii="Courier New" w:eastAsia="Times New Roman" w:hAnsi="Courier New" w:cs="Courier New"/>
+      <w:kern w:val="0"/>
+      <w:sz w:val="20"/>
+      <w:szCs w:val="20"/>
+      <w:lang w:eastAsia="en-IN"/>
+      <w14:ligatures w14:val="none"/>
+    </w:rPr>
+  </w:style>
+  <w:style w:type="character" w:customStyle="1" w:styleId="HTMLPreformattedChar">
+    <w:name w:val="HTML Preformatted Char"/>
+    <w:basedOn w:val="DefaultParagraphFont"/>
+    <w:link w:val="HTMLPreformatted"/>
+    <w:uiPriority w:val="99"/>
+    <w:rsid w:val="00995C83"/>
+    <w:rPr>
+      <w:rFonts w:ascii="Courier New" w:eastAsia="Times New Roman" w:hAnsi="Courier New" w:cs="Courier New"/>
+      <w:kern w:val="0"/>
+      <w:sz w:val="20"/>
+      <w:szCs w:val="20"/>
+      <w:lang w:eastAsia="en-IN"/>
+      <w14:ligatures w14:val="none"/>
+    </w:rPr>
+  </w:style>
+  <w:style w:type="character" w:customStyle="1" w:styleId="hljs-comment">
+    <w:name w:val="hljs-comment"/>
+    <w:basedOn w:val="DefaultParagraphFont"/>
+    <w:rsid w:val="00995C83"/>
+  </w:style>
+  <w:style w:type="character" w:customStyle="1" w:styleId="hljs-string">
+    <w:name w:val="hljs-string"/>
+    <w:basedOn w:val="DefaultParagraphFont"/>
+    <w:rsid w:val="00995C83"/>
+  </w:style>
+  <w:style w:type="character" w:customStyle="1" w:styleId="hljs-selector-tag">
+    <w:name w:val="hljs-selector-tag"/>
+    <w:basedOn w:val="DefaultParagraphFont"/>
+    <w:rsid w:val="00E74A8B"/>
+  </w:style>
+  <w:style w:type="character" w:customStyle="1" w:styleId="hljs-variable">
+    <w:name w:val="hljs-variable"/>
+    <w:basedOn w:val="DefaultParagraphFont"/>
+    <w:rsid w:val="00A5679D"/>
+  </w:style>
+  <w:style w:type="character" w:customStyle="1" w:styleId="hljs-keyword">
+    <w:name w:val="hljs-keyword"/>
+    <w:basedOn w:val="DefaultParagraphFont"/>
+    <w:rsid w:val="00A5679D"/>
+  </w:style>
+  <w:style w:type="character" w:customStyle="1" w:styleId="hljs-builtin">
+    <w:name w:val="hljs-built_in"/>
+    <w:basedOn w:val="DefaultParagraphFont"/>
+    <w:rsid w:val="00EA0C41"/>
+  </w:style>
+  <w:style w:type="paragraph" w:customStyle="1" w:styleId="pw-post-body-paragraph">
+    <w:name w:val="pw-post-body-paragraph"/>
+    <w:basedOn w:val="Normal"/>
+    <w:rsid w:val="004A1386"/>
+    <w:pPr>
+      <w:spacing w:before="100" w:beforeAutospacing="1" w:after="100" w:afterAutospacing="1" w:line="240" w:lineRule="auto"/>
+    </w:pPr>
+    <w:rPr>
+      <w:rFonts w:ascii="Times New Roman" w:eastAsia="Times New Roman" w:hAnsi="Times New Roman" w:cs="Times New Roman"/>
+      <w:kern w:val="0"/>
+      <w:sz w:val="24"/>
+      <w:szCs w:val="24"/>
+      <w:lang w:eastAsia="en-IN"/>
+      <w14:ligatures w14:val="none"/>
+    </w:rPr>
+  </w:style>
+  <w:style w:type="character" w:styleId="Strong">
+    <w:name w:val="Strong"/>
+    <w:basedOn w:val="DefaultParagraphFont"/>
+    <w:uiPriority w:val="22"/>
+    <w:qFormat/>
+    <w:rsid w:val="004A1386"/>
+    <w:rPr>
+      <w:b/>
+      <w:bCs/>
+    </w:rPr>
+  </w:style>
+  <w:style w:type="paragraph" w:customStyle="1" w:styleId="mm">
+    <w:name w:val="mm"/>
+    <w:basedOn w:val="Normal"/>
+    <w:rsid w:val="004A1386"/>
+    <w:pPr>
+      <w:spacing w:before="100" w:beforeAutospacing="1" w:after="100" w:afterAutospacing="1" w:line="240" w:lineRule="auto"/>
+    </w:pPr>
+    <w:rPr>
+      <w:rFonts w:ascii="Times New Roman" w:eastAsia="Times New Roman" w:hAnsi="Times New Roman" w:cs="Times New Roman"/>
+      <w:kern w:val="0"/>
+      <w:sz w:val="24"/>
+      <w:szCs w:val="24"/>
+      <w:lang w:eastAsia="en-IN"/>
+      <w14:ligatures w14:val="none"/>
+    </w:rPr>
+  </w:style>
 </w:styles>
 </file>
 

</xml_diff>

<commit_message>
[notes] Added GIT commands
</commit_message>
<xml_diff>
--- a/JanBask/Class17- GIT Core Concepts.docx
+++ b/JanBask/Class17- GIT Core Concepts.docx
@@ -302,6 +302,7 @@
       <w:r>
         <w:rPr>
           <w:rFonts w:cstheme="minorHAnsi"/>
+          <w:noProof/>
         </w:rPr>
         <w:drawing>
           <wp:inline distT="0" distB="0" distL="0" distR="0" wp14:anchorId="57443F70" wp14:editId="402163D8">
@@ -350,6 +351,7 @@
       <w:r>
         <w:rPr>
           <w:rFonts w:cstheme="minorHAnsi"/>
+          <w:noProof/>
         </w:rPr>
         <w:drawing>
           <wp:inline distT="0" distB="0" distL="0" distR="0" wp14:anchorId="76E5A0AE" wp14:editId="3B6A7EA3">
@@ -481,23 +483,7 @@
           <w:b/>
           <w:bCs/>
         </w:rPr>
-        <w:t>--skip --</w:t>
-      </w:r>
-      <w:r>
-        <w:rPr>
-          <w:rFonts w:cstheme="minorHAnsi"/>
-          <w:b/>
-          <w:bCs/>
-        </w:rPr>
-        <w:t>continue</w:t>
-      </w:r>
-      <w:r>
-        <w:rPr>
-          <w:rFonts w:cstheme="minorHAnsi"/>
-          <w:b/>
-          <w:bCs/>
-        </w:rPr>
-        <w:t xml:space="preserve"> --abort</w:t>
+        <w:t>--skip --continue --abort</w:t>
       </w:r>
     </w:p>
     <w:p>
@@ -1779,18 +1765,8 @@
           <w:rFonts w:cstheme="minorHAnsi"/>
           <w:lang w:val="en"/>
         </w:rPr>
-        <w:t>The git reset command is a complex and versatile tool for undoing changes. It has three primary forms of invocation. These forms correspond to command line arguments --soft, --mixed, --</w:t>
-      </w:r>
-      <w:proofErr w:type="gramStart"/>
-      <w:r>
-        <w:rPr>
-          <w:rStyle w:val="hgkelc"/>
-          <w:rFonts w:cstheme="minorHAnsi"/>
-          <w:lang w:val="en"/>
-        </w:rPr>
-        <w:t>hard .</w:t>
-      </w:r>
-      <w:proofErr w:type="gramEnd"/>
+        <w:t>The git reset command is a complex and versatile tool for undoing changes. It has three primary forms of invocation. These forms correspond to command line arguments --soft, --mixed, --hard .</w:t>
+      </w:r>
     </w:p>
     <w:p>
       <w:pPr>
@@ -2123,6 +2099,7 @@
       <w:r>
         <w:rPr>
           <w:rFonts w:cstheme="minorHAnsi"/>
+          <w:noProof/>
         </w:rPr>
         <w:drawing>
           <wp:inline distT="0" distB="0" distL="0" distR="0" wp14:anchorId="5109CF35" wp14:editId="005F05BD">
@@ -2278,39 +2255,22 @@
           <w:sz w:val="22"/>
           <w:szCs w:val="22"/>
         </w:rPr>
-        <w:t>It is usually used to mark release points (</w:t>
-      </w:r>
-      <w:proofErr w:type="spellStart"/>
-      <w:r>
+        <w:t>It is usually used to mark release points (eg. v1.0.1, v1.0.2, etc.)</w:t>
+      </w:r>
+    </w:p>
+    <w:p>
+      <w:pPr>
+        <w:pStyle w:val="pw-post-body-paragraph"/>
         <w:rPr>
           <w:rFonts w:asciiTheme="minorHAnsi" w:hAnsiTheme="minorHAnsi" w:cstheme="minorHAnsi"/>
           <w:sz w:val="22"/>
           <w:szCs w:val="22"/>
         </w:rPr>
-        <w:t>eg.</w:t>
-      </w:r>
-      <w:proofErr w:type="spellEnd"/>
+      </w:pPr>
       <w:r>
         <w:rPr>
           <w:rFonts w:asciiTheme="minorHAnsi" w:hAnsiTheme="minorHAnsi" w:cstheme="minorHAnsi"/>
-          <w:sz w:val="22"/>
-          <w:szCs w:val="22"/>
-        </w:rPr>
-        <w:t xml:space="preserve"> v1.0.1, v1.0.2, etc.)</w:t>
-      </w:r>
-    </w:p>
-    <w:p>
-      <w:pPr>
-        <w:pStyle w:val="pw-post-body-paragraph"/>
-        <w:rPr>
-          <w:rFonts w:asciiTheme="minorHAnsi" w:hAnsiTheme="minorHAnsi" w:cstheme="minorHAnsi"/>
-          <w:sz w:val="22"/>
-          <w:szCs w:val="22"/>
-        </w:rPr>
-      </w:pPr>
-      <w:r>
-        <w:rPr>
-          <w:rFonts w:asciiTheme="minorHAnsi" w:hAnsiTheme="minorHAnsi" w:cstheme="minorHAnsi"/>
+          <w:noProof/>
           <w:sz w:val="22"/>
           <w:szCs w:val="22"/>
         </w:rPr>
@@ -2520,6 +2480,7 @@
       <w:r>
         <w:rPr>
           <w:rFonts w:cstheme="minorHAnsi"/>
+          <w:noProof/>
         </w:rPr>
         <w:drawing>
           <wp:inline distT="0" distB="0" distL="0" distR="0" wp14:anchorId="18B4CDCB" wp14:editId="078B3C3D">
@@ -2618,19 +2579,11 @@
           <w:rFonts w:cstheme="minorHAnsi"/>
         </w:rPr>
       </w:pPr>
-      <w:proofErr w:type="spellStart"/>
-      <w:r>
-        <w:rPr>
-          <w:rFonts w:cstheme="minorHAnsi"/>
-        </w:rPr>
-        <w:t>GIThub</w:t>
-      </w:r>
-      <w:proofErr w:type="spellEnd"/>
-      <w:r>
-        <w:rPr>
-          <w:rFonts w:cstheme="minorHAnsi"/>
-        </w:rPr>
-        <w:t xml:space="preserve">: </w:t>
+      <w:r>
+        <w:rPr>
+          <w:rFonts w:cstheme="minorHAnsi"/>
+        </w:rPr>
+        <w:t xml:space="preserve">GIThub: </w:t>
       </w:r>
       <w:hyperlink r:id="rId22" w:history="1">
         <w:r>
@@ -2646,6 +2599,24 @@
           <w:rFonts w:cstheme="minorHAnsi"/>
         </w:rPr>
         <w:t xml:space="preserve"> </w:t>
+      </w:r>
+    </w:p>
+    <w:p>
+      <w:pPr>
+        <w:pStyle w:val="ListParagraph"/>
+        <w:numPr>
+          <w:ilvl w:val="0"/>
+          <w:numId w:val="1"/>
+        </w:numPr>
+        <w:rPr>
+          <w:rFonts w:cstheme="minorHAnsi"/>
+        </w:rPr>
+      </w:pPr>
+      <w:r>
+        <w:rPr>
+          <w:rFonts w:cstheme="minorHAnsi"/>
+        </w:rPr>
+        <w:t>Gerrit</w:t>
       </w:r>
     </w:p>
     <w:p>

</xml_diff>